<commit_message>
modified:   src/com/manager/recipe/controller/LogoutServlet.java 	modified:   src/com/manager/recipe/controller/ProfileServlet.java 	modified:   src/com/manager/recipe/controller/RecipeServlet.java 	modified:   src/com/manager/recipe/controller/RegistrationServlet.java 	modified:   src/com/manager/recipe/test/TestLogin.java 	modified:   src/com/manager/recipe/test/TestModificaProfilo.java 	modified:   src/com/manager/recipe/test/TestRegistrazione.java 	modified:   WebContent/WEB-INF/jsp/site/add_recipe.jsp
</commit_message>
<xml_diff>
--- a/DocumentiDiProgettazione/SystemDesignDocument.docx
+++ b/DocumentiDiProgettazione/SystemDesignDocument.docx
@@ -626,7 +626,7 @@
                                     <pic:cNvPicPr/>
                                   </pic:nvPicPr>
                                   <pic:blipFill>
-                                    <a:blip r:embed="rId10">
+                                    <a:blip r:embed="rId9">
                                       <a:extLst>
                                         <a:ext uri="{28A0092B-C50C-407E-A947-70E740481C1C}">
                                           <a14:useLocalDpi xmlns:a14="http://schemas.microsoft.com/office/drawing/2010/main" val="0"/>
@@ -5769,6 +5769,7 @@
       <w:pPr>
         <w:pStyle w:val="Titolo2"/>
         <w:rPr>
+          <w:del w:id="5" w:author="gaetano amoroso" w:date="2020-02-18T14:58:00Z"/>
           <w:b/>
           <w:bCs/>
           <w:sz w:val="36"/>
@@ -5784,12 +5785,13 @@
         </w:rPr>
         <w:fldChar w:fldCharType="end"/>
       </w:r>
-      <w:bookmarkStart w:id="5" w:name="_Toc32069510"/>
+      <w:bookmarkStart w:id="6" w:name="_Toc32069510"/>
     </w:p>
     <w:p>
       <w:pPr>
         <w:pStyle w:val="Titolo2"/>
         <w:rPr>
+          <w:del w:id="7" w:author="gaetano amoroso" w:date="2020-02-18T14:58:00Z"/>
           <w:b/>
           <w:bCs/>
           <w:sz w:val="36"/>
@@ -5801,6 +5803,7 @@
       <w:pPr>
         <w:pStyle w:val="Titolo2"/>
         <w:rPr>
+          <w:del w:id="8" w:author="gaetano amoroso" w:date="2020-02-18T14:58:00Z"/>
           <w:b/>
           <w:bCs/>
           <w:sz w:val="36"/>
@@ -5812,6 +5815,7 @@
       <w:pPr>
         <w:pStyle w:val="Titolo2"/>
         <w:rPr>
+          <w:del w:id="9" w:author="gaetano amoroso" w:date="2020-02-18T14:58:00Z"/>
           <w:b/>
           <w:bCs/>
           <w:sz w:val="36"/>
@@ -5823,6 +5827,7 @@
       <w:pPr>
         <w:pStyle w:val="Titolo2"/>
         <w:rPr>
+          <w:del w:id="10" w:author="gaetano amoroso" w:date="2020-02-18T14:58:00Z"/>
           <w:b/>
           <w:bCs/>
           <w:sz w:val="36"/>
@@ -5834,6 +5839,7 @@
       <w:pPr>
         <w:pStyle w:val="Titolo2"/>
         <w:rPr>
+          <w:del w:id="11" w:author="gaetano amoroso" w:date="2020-02-18T14:58:00Z"/>
           <w:b/>
           <w:bCs/>
           <w:sz w:val="36"/>
@@ -5845,6 +5851,7 @@
       <w:pPr>
         <w:pStyle w:val="Titolo2"/>
         <w:rPr>
+          <w:del w:id="12" w:author="gaetano amoroso" w:date="2020-02-18T14:58:00Z"/>
           <w:b/>
           <w:bCs/>
           <w:sz w:val="36"/>
@@ -5856,6 +5863,7 @@
       <w:pPr>
         <w:pStyle w:val="Titolo2"/>
         <w:rPr>
+          <w:del w:id="13" w:author="gaetano amoroso" w:date="2020-02-18T14:58:00Z"/>
           <w:b/>
           <w:bCs/>
           <w:sz w:val="36"/>
@@ -5867,6 +5875,7 @@
       <w:pPr>
         <w:pStyle w:val="Titolo2"/>
         <w:rPr>
+          <w:del w:id="14" w:author="gaetano amoroso" w:date="2020-02-18T14:58:00Z"/>
           <w:b/>
           <w:bCs/>
           <w:sz w:val="36"/>
@@ -5878,6 +5887,7 @@
       <w:pPr>
         <w:pStyle w:val="Titolo2"/>
         <w:rPr>
+          <w:del w:id="15" w:author="gaetano amoroso" w:date="2020-02-18T14:58:00Z"/>
           <w:b/>
           <w:bCs/>
           <w:sz w:val="36"/>
@@ -5889,6 +5899,7 @@
       <w:pPr>
         <w:pStyle w:val="Titolo2"/>
         <w:rPr>
+          <w:del w:id="16" w:author="gaetano amoroso" w:date="2020-02-18T14:58:00Z"/>
           <w:b/>
           <w:bCs/>
           <w:sz w:val="36"/>
@@ -5900,6 +5911,7 @@
       <w:pPr>
         <w:pStyle w:val="Titolo2"/>
         <w:rPr>
+          <w:del w:id="17" w:author="gaetano amoroso" w:date="2020-02-18T14:58:00Z"/>
           <w:b/>
           <w:bCs/>
           <w:sz w:val="36"/>
@@ -5911,6 +5923,7 @@
       <w:pPr>
         <w:pStyle w:val="Titolo2"/>
         <w:rPr>
+          <w:del w:id="18" w:author="gaetano amoroso" w:date="2020-02-18T14:58:00Z"/>
           <w:b/>
           <w:bCs/>
           <w:sz w:val="36"/>
@@ -5936,10 +5949,9 @@
           <w:sz w:val="36"/>
           <w:szCs w:val="36"/>
         </w:rPr>
-        <w:lastRenderedPageBreak/>
         <w:t>Introduzione</w:t>
       </w:r>
-      <w:bookmarkEnd w:id="5"/>
+      <w:bookmarkEnd w:id="6"/>
     </w:p>
     <w:p>
       <w:pPr>
@@ -5953,7 +5965,7 @@
           <w:szCs w:val="28"/>
         </w:rPr>
       </w:pPr>
-      <w:bookmarkStart w:id="6" w:name="_Toc32069511"/>
+      <w:bookmarkStart w:id="19" w:name="_Toc32069511"/>
       <w:r>
         <w:rPr>
           <w:b/>
@@ -5964,7 +5976,7 @@
         </w:rPr>
         <w:t>Scopo del sistema</w:t>
       </w:r>
-      <w:bookmarkEnd w:id="6"/>
+      <w:bookmarkEnd w:id="19"/>
     </w:p>
     <w:p>
       <w:pPr>
@@ -6024,7 +6036,7 @@
           <w:szCs w:val="28"/>
         </w:rPr>
       </w:pPr>
-      <w:bookmarkStart w:id="7" w:name="_Toc32069512"/>
+      <w:bookmarkStart w:id="20" w:name="_Toc32069512"/>
       <w:r>
         <w:rPr>
           <w:b/>
@@ -6035,7 +6047,7 @@
         </w:rPr>
         <w:t>Obiettivi di design</w:t>
       </w:r>
-      <w:bookmarkEnd w:id="7"/>
+      <w:bookmarkEnd w:id="20"/>
     </w:p>
     <w:p>
       <w:pPr>
@@ -6435,7 +6447,7 @@
           <w:szCs w:val="28"/>
         </w:rPr>
       </w:pPr>
-      <w:bookmarkStart w:id="8" w:name="_Toc32069513"/>
+      <w:bookmarkStart w:id="21" w:name="_Toc32069513"/>
       <w:r>
         <w:rPr>
           <w:b/>
@@ -6446,7 +6458,7 @@
         </w:rPr>
         <w:t>Tabella degli obiettivi di design</w:t>
       </w:r>
-      <w:bookmarkEnd w:id="8"/>
+      <w:bookmarkEnd w:id="21"/>
     </w:p>
     <w:tbl>
       <w:tblPr>
@@ -6587,11 +6599,11 @@
               <w:pStyle w:val="Titolo1"/>
               <w:outlineLvl w:val="0"/>
             </w:pPr>
-            <w:bookmarkStart w:id="9" w:name="_Toc32069514"/>
+            <w:bookmarkStart w:id="22" w:name="_Toc32069514"/>
             <w:r>
               <w:t>Throughput</w:t>
             </w:r>
-            <w:bookmarkEnd w:id="9"/>
+            <w:bookmarkEnd w:id="22"/>
           </w:p>
         </w:tc>
         <w:tc>
@@ -6635,11 +6647,11 @@
               <w:pStyle w:val="Titolo1"/>
               <w:outlineLvl w:val="0"/>
             </w:pPr>
-            <w:bookmarkStart w:id="10" w:name="_Toc32069515"/>
+            <w:bookmarkStart w:id="23" w:name="_Toc32069515"/>
             <w:r>
               <w:t>Memoria</w:t>
             </w:r>
-            <w:bookmarkEnd w:id="10"/>
+            <w:bookmarkEnd w:id="23"/>
           </w:p>
         </w:tc>
         <w:tc>
@@ -6697,11 +6709,12 @@
               <w:pStyle w:val="Titolo1"/>
               <w:outlineLvl w:val="0"/>
             </w:pPr>
-            <w:bookmarkStart w:id="11" w:name="_Toc32069516"/>
-            <w:r>
+            <w:bookmarkStart w:id="24" w:name="_Toc32069516"/>
+            <w:r>
+              <w:lastRenderedPageBreak/>
               <w:t>Robustezza</w:t>
             </w:r>
-            <w:bookmarkEnd w:id="11"/>
+            <w:bookmarkEnd w:id="24"/>
           </w:p>
         </w:tc>
         <w:tc>
@@ -6737,11 +6750,11 @@
               <w:pStyle w:val="Titolo1"/>
               <w:outlineLvl w:val="0"/>
             </w:pPr>
-            <w:bookmarkStart w:id="12" w:name="_Toc32069517"/>
+            <w:bookmarkStart w:id="25" w:name="_Toc32069517"/>
             <w:r>
               <w:t>Disponibilità</w:t>
             </w:r>
-            <w:bookmarkEnd w:id="12"/>
+            <w:bookmarkEnd w:id="25"/>
           </w:p>
         </w:tc>
         <w:tc>
@@ -6777,11 +6790,11 @@
               <w:pStyle w:val="Titolo1"/>
               <w:outlineLvl w:val="0"/>
             </w:pPr>
-            <w:bookmarkStart w:id="13" w:name="_Toc32069518"/>
+            <w:bookmarkStart w:id="26" w:name="_Toc32069518"/>
             <w:r>
               <w:t>Sicurezza</w:t>
             </w:r>
-            <w:bookmarkEnd w:id="13"/>
+            <w:bookmarkEnd w:id="26"/>
           </w:p>
         </w:tc>
         <w:tc>
@@ -6857,11 +6870,11 @@
               <w:pStyle w:val="Titolo1"/>
               <w:outlineLvl w:val="0"/>
             </w:pPr>
-            <w:bookmarkStart w:id="14" w:name="_Toc32069519"/>
+            <w:bookmarkStart w:id="27" w:name="_Toc32069519"/>
             <w:r>
               <w:t>Estensibilità</w:t>
             </w:r>
-            <w:bookmarkEnd w:id="14"/>
+            <w:bookmarkEnd w:id="27"/>
           </w:p>
         </w:tc>
         <w:tc>
@@ -6950,7 +6963,7 @@
           <w:szCs w:val="28"/>
         </w:rPr>
       </w:pPr>
-      <w:bookmarkStart w:id="15" w:name="_Toc32069520"/>
+      <w:bookmarkStart w:id="28" w:name="_Toc32069520"/>
       <w:r>
         <w:rPr>
           <w:b/>
@@ -6959,10 +6972,9 @@
           <w:sz w:val="28"/>
           <w:szCs w:val="28"/>
         </w:rPr>
-        <w:lastRenderedPageBreak/>
         <w:t>Definizioni, acronimi e abbreviazioni</w:t>
       </w:r>
-      <w:bookmarkEnd w:id="15"/>
+      <w:bookmarkEnd w:id="28"/>
     </w:p>
     <w:p>
       <w:pPr>
@@ -7085,7 +7097,7 @@
           <w:szCs w:val="28"/>
         </w:rPr>
       </w:pPr>
-      <w:bookmarkStart w:id="16" w:name="_Toc32069521"/>
+      <w:bookmarkStart w:id="29" w:name="_Toc32069521"/>
       <w:r>
         <w:rPr>
           <w:b/>
@@ -7096,7 +7108,7 @@
         </w:rPr>
         <w:t>Riferimenti</w:t>
       </w:r>
-      <w:bookmarkEnd w:id="16"/>
+      <w:bookmarkEnd w:id="29"/>
     </w:p>
     <w:p>
       <w:pPr>
@@ -7190,7 +7202,7 @@
           <w:szCs w:val="28"/>
         </w:rPr>
       </w:pPr>
-      <w:bookmarkStart w:id="17" w:name="_Toc32069522"/>
+      <w:bookmarkStart w:id="30" w:name="_Toc32069522"/>
       <w:r>
         <w:rPr>
           <w:b/>
@@ -7201,7 +7213,7 @@
         </w:rPr>
         <w:t>Panoramica</w:t>
       </w:r>
-      <w:bookmarkEnd w:id="17"/>
+      <w:bookmarkEnd w:id="30"/>
     </w:p>
     <w:p>
       <w:pPr>
@@ -7268,6 +7280,7 @@
           <w:sz w:val="28"/>
           <w:szCs w:val="28"/>
         </w:rPr>
+        <w:lastRenderedPageBreak/>
         <w:t>Architettura software proposta: questa sezione è divisa in diverse sottosezioni (elencate di seguito) e che descriveranno più nel dettaglio tutte le scelte di design che sono state fatte per il sistema che si andrà a sviluppare</w:t>
       </w:r>
     </w:p>
@@ -7420,7 +7433,6 @@
           <w:sz w:val="28"/>
           <w:szCs w:val="28"/>
         </w:rPr>
-        <w:lastRenderedPageBreak/>
         <w:t xml:space="preserve">Condizione sui </w:t>
       </w:r>
       <w:proofErr w:type="spellStart"/>
@@ -7534,7 +7546,7 @@
           <w:szCs w:val="44"/>
         </w:rPr>
       </w:pPr>
-      <w:bookmarkStart w:id="18" w:name="_Toc32069523"/>
+      <w:bookmarkStart w:id="31" w:name="_Toc32069523"/>
       <w:r>
         <w:rPr>
           <w:b/>
@@ -7544,7 +7556,7 @@
         </w:rPr>
         <w:t>Architettura corrente del software</w:t>
       </w:r>
-      <w:bookmarkEnd w:id="18"/>
+      <w:bookmarkEnd w:id="31"/>
     </w:p>
     <w:p>
       <w:pPr>
@@ -7622,6 +7634,7 @@
           <w:sz w:val="28"/>
           <w:szCs w:val="28"/>
         </w:rPr>
+        <w:lastRenderedPageBreak/>
         <w:drawing>
           <wp:inline distT="0" distB="0" distL="0" distR="0">
             <wp:extent cx="6120130" cy="2103755"/>
@@ -7638,7 +7651,7 @@
                     <pic:cNvPicPr/>
                   </pic:nvPicPr>
                   <pic:blipFill>
-                    <a:blip r:embed="rId11">
+                    <a:blip r:embed="rId10">
                       <a:extLst>
                         <a:ext uri="{28A0092B-C50C-407E-A947-70E740481C1C}">
                           <a14:useLocalDpi xmlns:a14="http://schemas.microsoft.com/office/drawing/2010/main" val="0"/>
@@ -7692,7 +7705,6 @@
           <w:color w:val="111111"/>
           <w:shd w:val="clear" w:color="auto" w:fill="FFFFFF"/>
         </w:rPr>
-        <w:lastRenderedPageBreak/>
         <w:drawing>
           <wp:inline distT="0" distB="0" distL="0" distR="0">
             <wp:extent cx="6120130" cy="2879766"/>
@@ -7709,7 +7721,7 @@
                     <pic:cNvPicPr/>
                   </pic:nvPicPr>
                   <pic:blipFill>
-                    <a:blip r:embed="rId12">
+                    <a:blip r:embed="rId11">
                       <a:extLst>
                         <a:ext uri="{28A0092B-C50C-407E-A947-70E740481C1C}">
                           <a14:useLocalDpi xmlns:a14="http://schemas.microsoft.com/office/drawing/2010/main" val="0"/>
@@ -7787,7 +7799,7 @@
           <w:szCs w:val="44"/>
         </w:rPr>
       </w:pPr>
-      <w:bookmarkStart w:id="19" w:name="_Toc32069524"/>
+      <w:bookmarkStart w:id="32" w:name="_Toc32069524"/>
       <w:r>
         <w:rPr>
           <w:b/>
@@ -7798,7 +7810,7 @@
         </w:rPr>
         <w:t>Architettura software proposta</w:t>
       </w:r>
-      <w:bookmarkEnd w:id="19"/>
+      <w:bookmarkEnd w:id="32"/>
     </w:p>
     <w:p>
       <w:pPr>
@@ -7811,7 +7823,7 @@
           <w:szCs w:val="28"/>
         </w:rPr>
       </w:pPr>
-      <w:bookmarkStart w:id="20" w:name="_Toc32069525"/>
+      <w:bookmarkStart w:id="33" w:name="_Toc32069525"/>
       <w:r>
         <w:rPr>
           <w:b/>
@@ -7832,7 +7844,7 @@
         </w:rPr>
         <w:t>a</w:t>
       </w:r>
-      <w:bookmarkEnd w:id="20"/>
+      <w:bookmarkEnd w:id="33"/>
     </w:p>
     <w:p>
       <w:pPr>
@@ -7873,6 +7885,7 @@
           <w:sz w:val="28"/>
           <w:szCs w:val="28"/>
         </w:rPr>
+        <w:lastRenderedPageBreak/>
         <w:t xml:space="preserve">il model si occupa di gestire i dati e quindi sarà responsabile dell’interazione con il database sottostante </w:t>
       </w:r>
     </w:p>
@@ -7927,11 +7940,7 @@
         <w:pStyle w:val="Rientrocorpodeltesto"/>
       </w:pPr>
       <w:r>
-        <w:t xml:space="preserve">L’utilizzo del modello MVC comporta numerosi vantaggi tra i quali ricordiamo la possibilità di suddividere il lavoro più facilmente tra i vari componenti del team e la maggiore agilità negli interventi di manutenzione. Infatti, l’utilizzo di un modello e </w:t>
-      </w:r>
-      <w:r>
-        <w:lastRenderedPageBreak/>
-        <w:t xml:space="preserve">di regole standard facilita la comprensione anche chi non ha inizialmente lavorato su quel sottosistema. </w:t>
+        <w:t xml:space="preserve">L’utilizzo del modello MVC comporta numerosi vantaggi tra i quali ricordiamo la possibilità di suddividere il lavoro più facilmente tra i vari componenti del team e la maggiore agilità negli interventi di manutenzione. Infatti, l’utilizzo di un modello e di regole standard facilita la comprensione anche chi non ha inizialmente lavorato su quel sottosistema. </w:t>
       </w:r>
     </w:p>
     <w:p>
@@ -7979,7 +7988,7 @@
           <w:szCs w:val="44"/>
         </w:rPr>
       </w:pPr>
-      <w:bookmarkStart w:id="21" w:name="_Toc32069526"/>
+      <w:bookmarkStart w:id="34" w:name="_Toc32069526"/>
       <w:r>
         <w:rPr>
           <w:b/>
@@ -7989,7 +7998,7 @@
         </w:rPr>
         <w:t>Decomposizione dei sottosistemi</w:t>
       </w:r>
-      <w:bookmarkEnd w:id="21"/>
+      <w:bookmarkEnd w:id="34"/>
     </w:p>
     <w:p>
       <w:pPr>
@@ -8381,13 +8390,9 @@
           <w:szCs w:val="32"/>
           <w:shd w:val="clear" w:color="auto" w:fill="FFFFFF"/>
         </w:rPr>
-        <w:t>Sottosistema Utente: include tutte le interfacce grafiche che gli permettono di effettuare l’accesso, visualizzare la pagina personale e commentare le ricette. Nella sua area personale può, inoltre, creare, modificare o eliminare una ricetta personale</w:t>
-      </w:r>
-    </w:p>
-    <w:p>
-      <w:pPr>
-        <w:ind w:left="360"/>
-        <w:jc w:val="both"/>
+        <w:t xml:space="preserve">Sottosistema Utente: include tutte le interfacce grafiche che gli permettono di effettuare l’accesso, visualizzare la pagina personale </w:t>
+      </w:r>
+      <w:r>
         <w:rPr>
           <w:rFonts w:asciiTheme="majorHAnsi" w:hAnsiTheme="majorHAnsi" w:cstheme="majorHAnsi"/>
           <w:iCs/>
@@ -8396,6 +8401,22 @@
           <w:szCs w:val="32"/>
           <w:shd w:val="clear" w:color="auto" w:fill="FFFFFF"/>
         </w:rPr>
+        <w:lastRenderedPageBreak/>
+        <w:t>e commentare le ricette. Nella sua area personale può, inoltre, creare, modificare o eliminare una ricetta personale</w:t>
+      </w:r>
+    </w:p>
+    <w:p>
+      <w:pPr>
+        <w:ind w:left="360"/>
+        <w:jc w:val="both"/>
+        <w:rPr>
+          <w:rFonts w:asciiTheme="majorHAnsi" w:hAnsiTheme="majorHAnsi" w:cstheme="majorHAnsi"/>
+          <w:iCs/>
+          <w:color w:val="111111"/>
+          <w:sz w:val="32"/>
+          <w:szCs w:val="32"/>
+          <w:shd w:val="clear" w:color="auto" w:fill="FFFFFF"/>
+        </w:rPr>
       </w:pPr>
     </w:p>
     <w:p>
@@ -8467,7 +8488,6 @@
           <w:szCs w:val="32"/>
           <w:shd w:val="clear" w:color="auto" w:fill="FFFFFF"/>
         </w:rPr>
-        <w:lastRenderedPageBreak/>
         <w:t>Sottosistema Utente non Registrato: include tutte le interfacce grafiche che permettono ad un utente non registrato di registrarsi o di visionare la lista completa delle ricette pubbliche.</w:t>
       </w:r>
     </w:p>
@@ -9251,7 +9271,7 @@
           <w:shd w:val="clear" w:color="auto" w:fill="FFFFFF"/>
         </w:rPr>
       </w:pPr>
-      <w:bookmarkStart w:id="22" w:name="_Toc32069527"/>
+      <w:bookmarkStart w:id="35" w:name="_Toc32069527"/>
       <w:r>
         <w:rPr>
           <w:b/>
@@ -9260,10 +9280,9 @@
           <w:szCs w:val="28"/>
           <w:shd w:val="clear" w:color="auto" w:fill="FFFFFF"/>
         </w:rPr>
-        <w:lastRenderedPageBreak/>
         <w:t>Utente Non Registrato</w:t>
       </w:r>
-      <w:bookmarkEnd w:id="22"/>
+      <w:bookmarkEnd w:id="35"/>
     </w:p>
     <w:p>
       <w:pPr>
@@ -9299,7 +9318,7 @@
                     <pic:cNvPicPr/>
                   </pic:nvPicPr>
                   <pic:blipFill>
-                    <a:blip r:embed="rId13">
+                    <a:blip r:embed="rId12">
                       <a:extLst>
                         <a:ext uri="{28A0092B-C50C-407E-A947-70E740481C1C}">
                           <a14:useLocalDpi xmlns:a14="http://schemas.microsoft.com/office/drawing/2010/main" val="0"/>
@@ -9530,7 +9549,7 @@
           <w:shd w:val="clear" w:color="auto" w:fill="FFFFFF"/>
         </w:rPr>
       </w:pPr>
-      <w:bookmarkStart w:id="23" w:name="_Toc32069528"/>
+      <w:bookmarkStart w:id="36" w:name="_Toc32069528"/>
       <w:r>
         <w:rPr>
           <w:b/>
@@ -9539,10 +9558,9 @@
           <w:szCs w:val="28"/>
           <w:shd w:val="clear" w:color="auto" w:fill="FFFFFF"/>
         </w:rPr>
-        <w:lastRenderedPageBreak/>
         <w:t>Utente</w:t>
       </w:r>
-      <w:bookmarkEnd w:id="23"/>
+      <w:bookmarkEnd w:id="36"/>
     </w:p>
     <w:p>
       <w:pPr>
@@ -9589,7 +9607,7 @@
                     <pic:cNvPicPr/>
                   </pic:nvPicPr>
                   <pic:blipFill>
-                    <a:blip r:embed="rId14">
+                    <a:blip r:embed="rId13">
                       <a:extLst>
                         <a:ext uri="{28A0092B-C50C-407E-A947-70E740481C1C}">
                           <a14:useLocalDpi xmlns:a14="http://schemas.microsoft.com/office/drawing/2010/main" val="0"/>
@@ -9821,7 +9839,7 @@
           <w:shd w:val="clear" w:color="auto" w:fill="FFFFFF"/>
         </w:rPr>
       </w:pPr>
-      <w:bookmarkStart w:id="24" w:name="_Toc32069529"/>
+      <w:bookmarkStart w:id="37" w:name="_Toc32069529"/>
       <w:r>
         <w:rPr>
           <w:b/>
@@ -9834,7 +9852,7 @@
         <w:lastRenderedPageBreak/>
         <w:t>Amministratore</w:t>
       </w:r>
-      <w:bookmarkEnd w:id="24"/>
+      <w:bookmarkEnd w:id="37"/>
     </w:p>
     <w:p>
       <w:pPr>
@@ -9870,7 +9888,7 @@
                     <pic:cNvPicPr/>
                   </pic:nvPicPr>
                   <pic:blipFill>
-                    <a:blip r:embed="rId15">
+                    <a:blip r:embed="rId14">
                       <a:extLst>
                         <a:ext uri="{28A0092B-C50C-407E-A947-70E740481C1C}">
                           <a14:useLocalDpi xmlns:a14="http://schemas.microsoft.com/office/drawing/2010/main" val="0"/>
@@ -10010,7 +10028,7 @@
           <w:shd w:val="clear" w:color="auto" w:fill="FFFFFF"/>
         </w:rPr>
       </w:pPr>
-      <w:bookmarkStart w:id="25" w:name="_Toc32069530"/>
+      <w:bookmarkStart w:id="38" w:name="_Toc32069530"/>
       <w:r>
         <w:rPr>
           <w:b/>
@@ -10022,7 +10040,7 @@
         </w:rPr>
         <w:t>Sistema Generale</w:t>
       </w:r>
-      <w:bookmarkEnd w:id="25"/>
+      <w:bookmarkEnd w:id="38"/>
     </w:p>
     <w:p>
       <w:pPr>
@@ -10058,7 +10076,7 @@
                     <pic:cNvPicPr/>
                   </pic:nvPicPr>
                   <pic:blipFill>
-                    <a:blip r:embed="rId16">
+                    <a:blip r:embed="rId15">
                       <a:extLst>
                         <a:ext uri="{28A0092B-C50C-407E-A947-70E740481C1C}">
                           <a14:useLocalDpi xmlns:a14="http://schemas.microsoft.com/office/drawing/2010/main" val="0"/>
@@ -10209,7 +10227,7 @@
           <w:szCs w:val="44"/>
         </w:rPr>
       </w:pPr>
-      <w:bookmarkStart w:id="26" w:name="_Toc32069534"/>
+      <w:bookmarkStart w:id="39" w:name="_Toc32069534"/>
       <w:r>
         <w:rPr>
           <w:b/>
@@ -10220,7 +10238,7 @@
         <w:lastRenderedPageBreak/>
         <w:t>Mappatura Hardware/Software</w:t>
       </w:r>
-      <w:bookmarkEnd w:id="26"/>
+      <w:bookmarkEnd w:id="39"/>
     </w:p>
     <w:p>
       <w:pPr>
@@ -10264,7 +10282,7 @@
                     </pic:cNvPicPr>
                   </pic:nvPicPr>
                   <pic:blipFill>
-                    <a:blip r:embed="rId17">
+                    <a:blip r:embed="rId16">
                       <a:extLst>
                         <a:ext uri="{28A0092B-C50C-407E-A947-70E740481C1C}">
                           <a14:useLocalDpi xmlns:a14="http://schemas.microsoft.com/office/drawing/2010/main" val="0"/>
@@ -10476,7 +10494,7 @@
           <w:szCs w:val="28"/>
         </w:rPr>
       </w:pPr>
-      <w:bookmarkStart w:id="27" w:name="_Toc32069531"/>
+      <w:bookmarkStart w:id="40" w:name="_Toc32069531"/>
       <w:r>
         <w:rPr>
           <w:b/>
@@ -10487,7 +10505,7 @@
         </w:rPr>
         <w:t>Gestione Account</w:t>
       </w:r>
-      <w:bookmarkEnd w:id="27"/>
+      <w:bookmarkEnd w:id="40"/>
     </w:p>
     <w:p>
       <w:pPr>
@@ -10533,7 +10551,7 @@
                     <pic:cNvPicPr/>
                   </pic:nvPicPr>
                   <pic:blipFill>
-                    <a:blip r:embed="rId18">
+                    <a:blip r:embed="rId17">
                       <a:extLst>
                         <a:ext uri="{28A0092B-C50C-407E-A947-70E740481C1C}">
                           <a14:useLocalDpi xmlns:a14="http://schemas.microsoft.com/office/drawing/2010/main" val="0"/>
@@ -10592,7 +10610,7 @@
           <w:szCs w:val="28"/>
         </w:rPr>
       </w:pPr>
-      <w:bookmarkStart w:id="28" w:name="_Toc32069532"/>
+      <w:bookmarkStart w:id="41" w:name="_Toc32069532"/>
       <w:r>
         <w:rPr>
           <w:b/>
@@ -10603,7 +10621,7 @@
         </w:rPr>
         <w:t>Gestione Ricetta</w:t>
       </w:r>
-      <w:bookmarkEnd w:id="28"/>
+      <w:bookmarkEnd w:id="41"/>
     </w:p>
     <w:p>
       <w:pPr>
@@ -10649,7 +10667,7 @@
                     <pic:cNvPicPr/>
                   </pic:nvPicPr>
                   <pic:blipFill>
-                    <a:blip r:embed="rId19">
+                    <a:blip r:embed="rId18">
                       <a:extLst>
                         <a:ext uri="{28A0092B-C50C-407E-A947-70E740481C1C}">
                           <a14:useLocalDpi xmlns:a14="http://schemas.microsoft.com/office/drawing/2010/main" val="0"/>
@@ -10695,7 +10713,7 @@
           <w:szCs w:val="28"/>
         </w:rPr>
       </w:pPr>
-      <w:bookmarkStart w:id="29" w:name="_Toc32069533"/>
+      <w:bookmarkStart w:id="42" w:name="_Toc32069533"/>
       <w:r>
         <w:rPr>
           <w:b/>
@@ -10706,7 +10724,7 @@
         </w:rPr>
         <w:t>Gestione Amministrazione</w:t>
       </w:r>
-      <w:bookmarkEnd w:id="29"/>
+      <w:bookmarkEnd w:id="42"/>
     </w:p>
     <w:p>
       <w:pPr>
@@ -10752,7 +10770,7 @@
                     <pic:cNvPicPr/>
                   </pic:nvPicPr>
                   <pic:blipFill>
-                    <a:blip r:embed="rId20">
+                    <a:blip r:embed="rId19">
                       <a:extLst>
                         <a:ext uri="{28A0092B-C50C-407E-A947-70E740481C1C}">
                           <a14:useLocalDpi xmlns:a14="http://schemas.microsoft.com/office/drawing/2010/main" val="0"/>
@@ -10811,7 +10829,7 @@
           <w:szCs w:val="44"/>
         </w:rPr>
       </w:pPr>
-      <w:bookmarkStart w:id="30" w:name="_Toc32069535"/>
+      <w:bookmarkStart w:id="43" w:name="_Toc32069535"/>
       <w:r>
         <w:rPr>
           <w:b/>
@@ -10822,7 +10840,7 @@
         </w:rPr>
         <w:t>Gestione dati persistenti</w:t>
       </w:r>
-      <w:bookmarkEnd w:id="30"/>
+      <w:bookmarkEnd w:id="43"/>
     </w:p>
     <w:p>
       <w:pPr>
@@ -11310,7 +11328,7 @@
           <w:szCs w:val="28"/>
         </w:rPr>
       </w:pPr>
-      <w:bookmarkStart w:id="31" w:name="_Toc32069536"/>
+      <w:bookmarkStart w:id="44" w:name="_Toc32069536"/>
       <w:r>
         <w:rPr>
           <w:b/>
@@ -11321,7 +11339,7 @@
         </w:rPr>
         <w:t>Mapping del database</w:t>
       </w:r>
-      <w:bookmarkEnd w:id="31"/>
+      <w:bookmarkEnd w:id="44"/>
     </w:p>
     <w:p>
       <w:pPr>
@@ -11826,7 +11844,7 @@
                     <pic:cNvPicPr/>
                   </pic:nvPicPr>
                   <pic:blipFill>
-                    <a:blip r:embed="rId21">
+                    <a:blip r:embed="rId20">
                       <a:extLst>
                         <a:ext uri="{28A0092B-C50C-407E-A947-70E740481C1C}">
                           <a14:useLocalDpi xmlns:a14="http://schemas.microsoft.com/office/drawing/2010/main" val="0"/>
@@ -11960,7 +11978,7 @@
           <w:szCs w:val="28"/>
         </w:rPr>
       </w:pPr>
-      <w:bookmarkStart w:id="32" w:name="_Toc32069537"/>
+      <w:bookmarkStart w:id="45" w:name="_Toc32069537"/>
       <w:r>
         <w:rPr>
           <w:b/>
@@ -11972,7 +11990,7 @@
         <w:lastRenderedPageBreak/>
         <w:t>Dettaglio struttura tabelle</w:t>
       </w:r>
-      <w:bookmarkEnd w:id="32"/>
+      <w:bookmarkEnd w:id="45"/>
     </w:p>
     <w:p>
       <w:pPr>
@@ -11988,7 +12006,7 @@
           <w:szCs w:val="28"/>
         </w:rPr>
       </w:pPr>
-      <w:bookmarkStart w:id="33" w:name="_Toc32069538"/>
+      <w:bookmarkStart w:id="46" w:name="_Toc32069538"/>
       <w:r>
         <w:rPr>
           <w:b/>
@@ -12001,7 +12019,7 @@
         </w:rPr>
         <w:t>Utente</w:t>
       </w:r>
-      <w:bookmarkEnd w:id="33"/>
+      <w:bookmarkEnd w:id="46"/>
     </w:p>
     <w:tbl>
       <w:tblPr>
@@ -12550,11 +12568,11 @@
               <w:pStyle w:val="Titolo5"/>
               <w:outlineLvl w:val="4"/>
             </w:pPr>
-            <w:bookmarkStart w:id="34" w:name="_Toc32069539"/>
+            <w:bookmarkStart w:id="47" w:name="_Toc32069539"/>
             <w:r>
               <w:t>Cognome</w:t>
             </w:r>
-            <w:bookmarkEnd w:id="34"/>
+            <w:bookmarkEnd w:id="47"/>
           </w:p>
         </w:tc>
         <w:tc>
@@ -13064,7 +13082,7 @@
           <w:szCs w:val="28"/>
         </w:rPr>
       </w:pPr>
-      <w:bookmarkStart w:id="35" w:name="_Toc32069540"/>
+      <w:bookmarkStart w:id="48" w:name="_Toc32069540"/>
       <w:r>
         <w:rPr>
           <w:b/>
@@ -13077,7 +13095,7 @@
         </w:rPr>
         <w:t>Ricetta</w:t>
       </w:r>
-      <w:bookmarkEnd w:id="35"/>
+      <w:bookmarkEnd w:id="48"/>
     </w:p>
     <w:tbl>
       <w:tblPr>
@@ -13883,7 +13901,7 @@
           <w:szCs w:val="28"/>
         </w:rPr>
       </w:pPr>
-      <w:bookmarkStart w:id="36" w:name="_Toc32069541"/>
+      <w:bookmarkStart w:id="49" w:name="_Toc32069541"/>
       <w:r>
         <w:rPr>
           <w:b/>
@@ -13909,7 +13927,7 @@
         </w:rPr>
         <w:t>ngrediente</w:t>
       </w:r>
-      <w:bookmarkEnd w:id="36"/>
+      <w:bookmarkEnd w:id="49"/>
     </w:p>
     <w:tbl>
       <w:tblPr>
@@ -13935,11 +13953,11 @@
               <w:pStyle w:val="Titolo5"/>
               <w:outlineLvl w:val="4"/>
             </w:pPr>
-            <w:bookmarkStart w:id="37" w:name="_Toc32069542"/>
+            <w:bookmarkStart w:id="50" w:name="_Toc32069542"/>
             <w:r>
               <w:t>Nome</w:t>
             </w:r>
-            <w:bookmarkEnd w:id="37"/>
+            <w:bookmarkEnd w:id="50"/>
           </w:p>
         </w:tc>
         <w:tc>
@@ -14608,7 +14626,7 @@
           <w:szCs w:val="28"/>
         </w:rPr>
       </w:pPr>
-      <w:bookmarkStart w:id="38" w:name="_Toc32069543"/>
+      <w:bookmarkStart w:id="51" w:name="_Toc32069543"/>
       <w:r>
         <w:rPr>
           <w:rFonts w:cstheme="majorHAnsi"/>
@@ -14623,7 +14641,7 @@
         <w:lastRenderedPageBreak/>
         <w:t>Categoria</w:t>
       </w:r>
-      <w:bookmarkEnd w:id="38"/>
+      <w:bookmarkEnd w:id="51"/>
     </w:p>
     <w:tbl>
       <w:tblPr>
@@ -15184,7 +15202,7 @@
           <w:szCs w:val="28"/>
         </w:rPr>
       </w:pPr>
-      <w:bookmarkStart w:id="39" w:name="_Toc32069544"/>
+      <w:bookmarkStart w:id="52" w:name="_Toc32069544"/>
       <w:r>
         <w:rPr>
           <w:rFonts w:cstheme="majorHAnsi"/>
@@ -15198,7 +15216,7 @@
         </w:rPr>
         <w:t>Segnalazione</w:t>
       </w:r>
-      <w:bookmarkEnd w:id="39"/>
+      <w:bookmarkEnd w:id="52"/>
     </w:p>
     <w:tbl>
       <w:tblPr>
@@ -15637,7 +15655,7 @@
           <w:szCs w:val="28"/>
         </w:rPr>
       </w:pPr>
-      <w:bookmarkStart w:id="40" w:name="_Toc32069545"/>
+      <w:bookmarkStart w:id="53" w:name="_Toc32069545"/>
       <w:r>
         <w:rPr>
           <w:rFonts w:cstheme="majorHAnsi"/>
@@ -15651,7 +15669,7 @@
         </w:rPr>
         <w:t>Commento</w:t>
       </w:r>
-      <w:bookmarkEnd w:id="40"/>
+      <w:bookmarkEnd w:id="53"/>
     </w:p>
     <w:tbl>
       <w:tblPr>
@@ -16363,7 +16381,7 @@
           <w:szCs w:val="28"/>
         </w:rPr>
       </w:pPr>
-      <w:bookmarkStart w:id="41" w:name="_Toc32069546"/>
+      <w:bookmarkStart w:id="54" w:name="_Toc32069546"/>
       <w:r>
         <w:rPr>
           <w:rFonts w:cstheme="majorHAnsi"/>
@@ -16377,7 +16395,7 @@
         </w:rPr>
         <w:t>Ruolo</w:t>
       </w:r>
-      <w:bookmarkEnd w:id="41"/>
+      <w:bookmarkEnd w:id="54"/>
     </w:p>
     <w:tbl>
       <w:tblPr>
@@ -16943,7 +16961,7 @@
           <w:szCs w:val="44"/>
         </w:rPr>
       </w:pPr>
-      <w:bookmarkStart w:id="42" w:name="_Toc32069547"/>
+      <w:bookmarkStart w:id="55" w:name="_Toc32069547"/>
       <w:r>
         <w:rPr>
           <w:b/>
@@ -16955,7 +16973,7 @@
         <w:lastRenderedPageBreak/>
         <w:t>Controllo accessi e sicurezza</w:t>
       </w:r>
-      <w:bookmarkEnd w:id="42"/>
+      <w:bookmarkEnd w:id="55"/>
     </w:p>
     <w:p>
       <w:pPr>
@@ -16976,7 +16994,7 @@
           <w:szCs w:val="28"/>
         </w:rPr>
       </w:pPr>
-      <w:bookmarkStart w:id="43" w:name="_Toc32069548"/>
+      <w:bookmarkStart w:id="56" w:name="_Toc32069548"/>
       <w:r>
         <w:rPr>
           <w:b/>
@@ -16987,7 +17005,7 @@
         </w:rPr>
         <w:t>ACL</w:t>
       </w:r>
-      <w:bookmarkEnd w:id="43"/>
+      <w:bookmarkEnd w:id="56"/>
     </w:p>
     <w:tbl>
       <w:tblPr>
@@ -17801,8 +17819,6 @@
           <w:rFonts w:ascii="Arial" w:hAnsi="Arial" w:cs="Arial"/>
         </w:rPr>
       </w:pPr>
-      <w:bookmarkStart w:id="44" w:name="_GoBack"/>
-      <w:bookmarkEnd w:id="44"/>
     </w:p>
     <w:p>
       <w:pPr>
@@ -17814,7 +17830,7 @@
           <w:szCs w:val="44"/>
         </w:rPr>
       </w:pPr>
-      <w:bookmarkStart w:id="45" w:name="_Toc32069549"/>
+      <w:bookmarkStart w:id="57" w:name="_Toc32069549"/>
       <w:r>
         <w:rPr>
           <w:b/>
@@ -17834,7 +17850,7 @@
         </w:rPr>
         <w:t xml:space="preserve"> globale</w:t>
       </w:r>
-      <w:bookmarkEnd w:id="45"/>
+      <w:bookmarkEnd w:id="57"/>
     </w:p>
     <w:p>
       <w:pPr>
@@ -17870,7 +17886,7 @@
           <w:szCs w:val="28"/>
         </w:rPr>
       </w:pPr>
-      <w:bookmarkStart w:id="46" w:name="_Toc32069550"/>
+      <w:bookmarkStart w:id="58" w:name="_Toc32069550"/>
       <w:r>
         <w:rPr>
           <w:b/>
@@ -17890,7 +17906,7 @@
         </w:rPr>
         <w:t>boundary</w:t>
       </w:r>
-      <w:bookmarkEnd w:id="46"/>
+      <w:bookmarkEnd w:id="58"/>
       <w:proofErr w:type="spellEnd"/>
     </w:p>
     <w:p>
@@ -17910,7 +17926,7 @@
           <w:szCs w:val="28"/>
         </w:rPr>
       </w:pPr>
-      <w:bookmarkStart w:id="47" w:name="_Toc32069551"/>
+      <w:bookmarkStart w:id="59" w:name="_Toc32069551"/>
       <w:r>
         <w:rPr>
           <w:sz w:val="28"/>
@@ -17918,7 +17934,7 @@
         </w:rPr>
         <w:t>Avvio del sistema</w:t>
       </w:r>
-      <w:bookmarkEnd w:id="47"/>
+      <w:bookmarkEnd w:id="59"/>
     </w:p>
     <w:p>
       <w:pPr>
@@ -17967,7 +17983,7 @@
           <w:szCs w:val="28"/>
         </w:rPr>
       </w:pPr>
-      <w:bookmarkStart w:id="48" w:name="_Toc32069552"/>
+      <w:bookmarkStart w:id="60" w:name="_Toc32069552"/>
       <w:r>
         <w:rPr>
           <w:b/>
@@ -17980,7 +17996,7 @@
         </w:rPr>
         <w:t>Terminazione del sistema</w:t>
       </w:r>
-      <w:bookmarkEnd w:id="48"/>
+      <w:bookmarkEnd w:id="60"/>
       <w:r>
         <w:rPr>
           <w:b/>
@@ -18032,7 +18048,7 @@
           <w:szCs w:val="28"/>
         </w:rPr>
       </w:pPr>
-      <w:bookmarkStart w:id="49" w:name="_Toc32069553"/>
+      <w:bookmarkStart w:id="61" w:name="_Toc32069553"/>
       <w:r>
         <w:rPr>
           <w:b/>
@@ -18045,7 +18061,7 @@
         </w:rPr>
         <w:t>Fallimento del sistema</w:t>
       </w:r>
-      <w:bookmarkEnd w:id="49"/>
+      <w:bookmarkEnd w:id="61"/>
       <w:r>
         <w:rPr>
           <w:b/>
@@ -18132,7 +18148,7 @@
           <w:szCs w:val="44"/>
         </w:rPr>
       </w:pPr>
-      <w:bookmarkStart w:id="50" w:name="_Toc32069554"/>
+      <w:bookmarkStart w:id="62" w:name="_Toc32069554"/>
       <w:r>
         <w:rPr>
           <w:color w:val="8EAADB" w:themeColor="accent1" w:themeTint="99"/>
@@ -18142,7 +18158,7 @@
         <w:lastRenderedPageBreak/>
         <w:t>Servizi dei sottosistemi</w:t>
       </w:r>
-      <w:bookmarkEnd w:id="50"/>
+      <w:bookmarkEnd w:id="62"/>
     </w:p>
     <w:p>
       <w:pPr>
@@ -18168,7 +18184,7 @@
           <w:szCs w:val="28"/>
         </w:rPr>
       </w:pPr>
-      <w:bookmarkStart w:id="51" w:name="_Toc32069555"/>
+      <w:bookmarkStart w:id="63" w:name="_Toc32069555"/>
       <w:r>
         <w:rPr>
           <w:b/>
@@ -18199,7 +18215,7 @@
         </w:rPr>
         <w:t>Utente</w:t>
       </w:r>
-      <w:bookmarkEnd w:id="51"/>
+      <w:bookmarkEnd w:id="63"/>
     </w:p>
     <w:p/>
     <w:tbl>
@@ -18272,14 +18288,14 @@
                 <w:bCs/>
               </w:rPr>
             </w:pPr>
-            <w:bookmarkStart w:id="52" w:name="_Toc32069556"/>
+            <w:bookmarkStart w:id="64" w:name="_Toc32069556"/>
             <w:r>
               <w:rPr>
                 <w:bCs/>
               </w:rPr>
               <w:t>Descrizione</w:t>
             </w:r>
-            <w:bookmarkEnd w:id="52"/>
+            <w:bookmarkEnd w:id="64"/>
           </w:p>
         </w:tc>
         <w:tc>
@@ -18377,14 +18393,14 @@
                 <w:b/>
               </w:rPr>
             </w:pPr>
-            <w:bookmarkStart w:id="53" w:name="_Toc32069557"/>
+            <w:bookmarkStart w:id="65" w:name="_Toc32069557"/>
             <w:r>
               <w:rPr>
                 <w:b/>
               </w:rPr>
               <w:t>Servizio</w:t>
             </w:r>
-            <w:bookmarkEnd w:id="53"/>
+            <w:bookmarkEnd w:id="65"/>
           </w:p>
         </w:tc>
         <w:tc>
@@ -18403,14 +18419,14 @@
                 <w:bCs/>
               </w:rPr>
             </w:pPr>
-            <w:bookmarkStart w:id="54" w:name="_Toc32069558"/>
+            <w:bookmarkStart w:id="66" w:name="_Toc32069558"/>
             <w:r>
               <w:rPr>
                 <w:bCs/>
               </w:rPr>
               <w:t>Descrizione</w:t>
             </w:r>
-            <w:bookmarkEnd w:id="54"/>
+            <w:bookmarkEnd w:id="66"/>
           </w:p>
         </w:tc>
       </w:tr>
@@ -18822,7 +18838,7 @@
           <w:szCs w:val="28"/>
         </w:rPr>
       </w:pPr>
-      <w:bookmarkStart w:id="55" w:name="_Toc32069559"/>
+      <w:bookmarkStart w:id="67" w:name="_Toc32069559"/>
       <w:r>
         <w:rPr>
           <w:b/>
@@ -18854,7 +18870,7 @@
         </w:rPr>
         <w:t>Ricetta</w:t>
       </w:r>
-      <w:bookmarkEnd w:id="55"/>
+      <w:bookmarkEnd w:id="67"/>
     </w:p>
     <w:p/>
     <w:tbl>
@@ -19108,11 +19124,11 @@
               <w:pStyle w:val="Titolo1"/>
               <w:outlineLvl w:val="0"/>
             </w:pPr>
-            <w:bookmarkStart w:id="56" w:name="_Toc32069560"/>
+            <w:bookmarkStart w:id="68" w:name="_Toc32069560"/>
             <w:r>
               <w:t>Crea Ricetta</w:t>
             </w:r>
-            <w:bookmarkEnd w:id="56"/>
+            <w:bookmarkEnd w:id="68"/>
           </w:p>
         </w:tc>
         <w:tc>
@@ -19158,11 +19174,11 @@
               <w:pStyle w:val="Titolo1"/>
               <w:outlineLvl w:val="0"/>
             </w:pPr>
-            <w:bookmarkStart w:id="57" w:name="_Toc32069561"/>
+            <w:bookmarkStart w:id="69" w:name="_Toc32069561"/>
             <w:r>
               <w:t>Visualizza lista ricette</w:t>
             </w:r>
-            <w:bookmarkEnd w:id="57"/>
+            <w:bookmarkEnd w:id="69"/>
           </w:p>
         </w:tc>
         <w:tc>
@@ -19208,11 +19224,11 @@
               <w:pStyle w:val="Titolo1"/>
               <w:outlineLvl w:val="0"/>
             </w:pPr>
-            <w:bookmarkStart w:id="58" w:name="_Toc32069562"/>
+            <w:bookmarkStart w:id="70" w:name="_Toc32069562"/>
             <w:r>
               <w:t>Visualizza dettaglio ricetta</w:t>
             </w:r>
-            <w:bookmarkEnd w:id="58"/>
+            <w:bookmarkEnd w:id="70"/>
           </w:p>
         </w:tc>
         <w:tc>
@@ -19266,11 +19282,11 @@
               <w:pStyle w:val="Titolo1"/>
               <w:outlineLvl w:val="0"/>
             </w:pPr>
-            <w:bookmarkStart w:id="59" w:name="_Toc32069563"/>
+            <w:bookmarkStart w:id="71" w:name="_Toc32069563"/>
             <w:r>
               <w:t>Filtra Ricetta</w:t>
             </w:r>
-            <w:bookmarkEnd w:id="59"/>
+            <w:bookmarkEnd w:id="71"/>
           </w:p>
         </w:tc>
         <w:tc>
@@ -19316,11 +19332,11 @@
               <w:pStyle w:val="Titolo1"/>
               <w:outlineLvl w:val="0"/>
             </w:pPr>
-            <w:bookmarkStart w:id="60" w:name="_Toc32069564"/>
+            <w:bookmarkStart w:id="72" w:name="_Toc32069564"/>
             <w:r>
               <w:t>Elimina ricetta</w:t>
             </w:r>
-            <w:bookmarkEnd w:id="60"/>
+            <w:bookmarkEnd w:id="72"/>
           </w:p>
         </w:tc>
         <w:tc>
@@ -19480,7 +19496,7 @@
           <w:szCs w:val="28"/>
         </w:rPr>
       </w:pPr>
-      <w:bookmarkStart w:id="61" w:name="_Toc32069565"/>
+      <w:bookmarkStart w:id="73" w:name="_Toc32069565"/>
       <w:r>
         <w:rPr>
           <w:b/>
@@ -19502,7 +19518,7 @@
         </w:rPr>
         <w:t>Gestione Amministrazione</w:t>
       </w:r>
-      <w:bookmarkEnd w:id="61"/>
+      <w:bookmarkEnd w:id="73"/>
     </w:p>
     <w:p/>
     <w:tbl>
@@ -19552,11 +19568,11 @@
               <w:pStyle w:val="Titolo1"/>
               <w:outlineLvl w:val="0"/>
             </w:pPr>
-            <w:bookmarkStart w:id="62" w:name="_Toc32069566"/>
+            <w:bookmarkStart w:id="74" w:name="_Toc32069566"/>
             <w:r>
               <w:t>Gestione Amministrazione</w:t>
             </w:r>
-            <w:bookmarkEnd w:id="62"/>
+            <w:bookmarkEnd w:id="74"/>
           </w:p>
         </w:tc>
       </w:tr>
@@ -19824,14 +19840,14 @@
               <w:pStyle w:val="Titolo1"/>
               <w:outlineLvl w:val="0"/>
             </w:pPr>
-            <w:bookmarkStart w:id="63" w:name="_Toc32069567"/>
+            <w:bookmarkStart w:id="75" w:name="_Toc32069567"/>
             <w:r>
               <w:t>Inserisci C</w:t>
             </w:r>
             <w:r>
               <w:t>ategoria</w:t>
             </w:r>
-            <w:bookmarkEnd w:id="63"/>
+            <w:bookmarkEnd w:id="75"/>
           </w:p>
         </w:tc>
         <w:tc>
@@ -19879,14 +19895,14 @@
               <w:pStyle w:val="Titolo1"/>
               <w:outlineLvl w:val="0"/>
             </w:pPr>
-            <w:bookmarkStart w:id="64" w:name="_Toc32069568"/>
+            <w:bookmarkStart w:id="76" w:name="_Toc32069568"/>
             <w:r>
               <w:t xml:space="preserve">Modifica </w:t>
             </w:r>
             <w:r>
               <w:t>Commento</w:t>
             </w:r>
-            <w:bookmarkEnd w:id="64"/>
+            <w:bookmarkEnd w:id="76"/>
           </w:p>
         </w:tc>
         <w:tc>
@@ -19942,11 +19958,11 @@
               <w:pStyle w:val="Titolo1"/>
               <w:outlineLvl w:val="0"/>
             </w:pPr>
-            <w:bookmarkStart w:id="65" w:name="_Toc32069569"/>
+            <w:bookmarkStart w:id="77" w:name="_Toc32069569"/>
             <w:r>
               <w:t>Elimina Commento</w:t>
             </w:r>
-            <w:bookmarkEnd w:id="65"/>
+            <w:bookmarkEnd w:id="77"/>
           </w:p>
         </w:tc>
         <w:tc>
@@ -20054,7 +20070,7 @@
           <w:szCs w:val="44"/>
         </w:rPr>
       </w:pPr>
-      <w:bookmarkStart w:id="66" w:name="_Toc32069570"/>
+      <w:bookmarkStart w:id="78" w:name="_Toc32069570"/>
       <w:r>
         <w:rPr>
           <w:b/>
@@ -20076,7 +20092,7 @@
         </w:rPr>
         <w:t>Baundary</w:t>
       </w:r>
-      <w:bookmarkEnd w:id="66"/>
+      <w:bookmarkEnd w:id="78"/>
       <w:proofErr w:type="spellEnd"/>
     </w:p>
     <w:p>
@@ -20091,7 +20107,7 @@
           <w:szCs w:val="28"/>
         </w:rPr>
       </w:pPr>
-      <w:bookmarkStart w:id="67" w:name="_Toc32069571"/>
+      <w:bookmarkStart w:id="79" w:name="_Toc32069571"/>
       <w:r>
         <w:rPr>
           <w:rFonts w:eastAsia="Century Gothic"/>
@@ -20103,7 +20119,7 @@
         </w:rPr>
         <w:t>Scenari</w:t>
       </w:r>
-      <w:bookmarkEnd w:id="67"/>
+      <w:bookmarkEnd w:id="79"/>
     </w:p>
     <w:p/>
     <w:tbl>
@@ -21091,7 +21107,7 @@
           <w:szCs w:val="32"/>
         </w:rPr>
       </w:pPr>
-      <w:bookmarkStart w:id="68" w:name="_Toc32069572"/>
+      <w:bookmarkStart w:id="80" w:name="_Toc32069572"/>
       <w:r>
         <w:rPr>
           <w:rFonts w:eastAsia="Century Gothic"/>
@@ -21103,7 +21119,7 @@
         <w:lastRenderedPageBreak/>
         <w:t>Casi d’uso</w:t>
       </w:r>
-      <w:bookmarkEnd w:id="68"/>
+      <w:bookmarkEnd w:id="80"/>
     </w:p>
     <w:p/>
     <w:tbl>
@@ -21753,6 +21769,8 @@
             </w:pPr>
           </w:p>
         </w:tc>
+        <w:bookmarkStart w:id="81" w:name="_GoBack"/>
+        <w:bookmarkEnd w:id="81"/>
       </w:tr>
     </w:tbl>
     <w:p/>
@@ -21773,7 +21791,7 @@
           <w:szCs w:val="44"/>
         </w:rPr>
       </w:pPr>
-      <w:bookmarkStart w:id="69" w:name="_Toc32069573"/>
+      <w:bookmarkStart w:id="82" w:name="_Toc32069573"/>
       <w:r>
         <w:rPr>
           <w:sz w:val="44"/>
@@ -21782,7 +21800,7 @@
         <w:lastRenderedPageBreak/>
         <w:t>Glossario</w:t>
       </w:r>
-      <w:bookmarkEnd w:id="69"/>
+      <w:bookmarkEnd w:id="82"/>
     </w:p>
     <w:p>
       <w:pPr>
@@ -21796,36 +21814,73 @@
     <w:p>
       <w:pPr>
         <w:pStyle w:val="Standard"/>
-        <w:jc w:val="both"/>
-        <w:rPr>
-          <w:rFonts w:ascii="Century Gothic" w:eastAsia="Century Gothic" w:hAnsi="Century Gothic" w:cs="Century Gothic"/>
+        <w:spacing w:line="276" w:lineRule="auto"/>
+        <w:rPr>
+          <w:rFonts w:asciiTheme="majorHAnsi" w:eastAsia="Century Gothic" w:hAnsiTheme="majorHAnsi" w:cs="Century Gothic"/>
           <w:color w:val="000000"/>
           <w:kern w:val="0"/>
-          <w:sz w:val="22"/>
-          <w:szCs w:val="22"/>
+          <w:sz w:val="28"/>
+          <w:szCs w:val="28"/>
           <w:lang w:eastAsia="en-GB"/>
-        </w:rPr>
-      </w:pPr>
-      <w:r>
-        <w:rPr>
-          <w:rFonts w:ascii="Century Gothic" w:eastAsia="Century Gothic" w:hAnsi="Century Gothic" w:cs="Century Gothic"/>
+          <w:rPrChange w:id="83" w:author="gaetano amoroso" w:date="2020-02-18T14:59:00Z">
+            <w:rPr>
+              <w:rFonts w:ascii="Century Gothic" w:eastAsia="Century Gothic" w:hAnsi="Century Gothic" w:cs="Century Gothic"/>
+              <w:color w:val="000000"/>
+              <w:kern w:val="0"/>
+              <w:sz w:val="22"/>
+              <w:szCs w:val="22"/>
+              <w:lang w:eastAsia="en-GB"/>
+            </w:rPr>
+          </w:rPrChange>
+        </w:rPr>
+        <w:pPrChange w:id="84" w:author="gaetano amoroso" w:date="2020-02-18T15:00:00Z">
+          <w:pPr>
+            <w:pStyle w:val="Standard"/>
+            <w:jc w:val="both"/>
+          </w:pPr>
+        </w:pPrChange>
+      </w:pPr>
+      <w:r>
+        <w:rPr>
+          <w:rFonts w:asciiTheme="majorHAnsi" w:eastAsia="Century Gothic" w:hAnsiTheme="majorHAnsi" w:cs="Century Gothic"/>
           <w:b/>
           <w:color w:val="000000"/>
           <w:kern w:val="0"/>
-          <w:sz w:val="22"/>
-          <w:szCs w:val="22"/>
+          <w:sz w:val="28"/>
+          <w:szCs w:val="28"/>
           <w:lang w:eastAsia="en-GB"/>
+          <w:rPrChange w:id="85" w:author="gaetano amoroso" w:date="2020-02-18T14:59:00Z">
+            <w:rPr>
+              <w:rFonts w:ascii="Century Gothic" w:eastAsia="Century Gothic" w:hAnsi="Century Gothic" w:cs="Century Gothic"/>
+              <w:b/>
+              <w:color w:val="000000"/>
+              <w:kern w:val="0"/>
+              <w:sz w:val="22"/>
+              <w:szCs w:val="22"/>
+              <w:lang w:eastAsia="en-GB"/>
+            </w:rPr>
+          </w:rPrChange>
         </w:rPr>
         <w:t>Client</w:t>
       </w:r>
       <w:r>
         <w:rPr>
-          <w:rFonts w:ascii="Century Gothic" w:eastAsia="Century Gothic" w:hAnsi="Century Gothic" w:cs="Century Gothic"/>
+          <w:rFonts w:asciiTheme="majorHAnsi" w:eastAsia="Century Gothic" w:hAnsiTheme="majorHAnsi" w:cs="Century Gothic"/>
           <w:color w:val="000000"/>
           <w:kern w:val="0"/>
-          <w:sz w:val="22"/>
-          <w:szCs w:val="22"/>
+          <w:sz w:val="28"/>
+          <w:szCs w:val="28"/>
           <w:lang w:eastAsia="en-GB"/>
+          <w:rPrChange w:id="86" w:author="gaetano amoroso" w:date="2020-02-18T14:59:00Z">
+            <w:rPr>
+              <w:rFonts w:ascii="Century Gothic" w:eastAsia="Century Gothic" w:hAnsi="Century Gothic" w:cs="Century Gothic"/>
+              <w:color w:val="000000"/>
+              <w:kern w:val="0"/>
+              <w:sz w:val="22"/>
+              <w:szCs w:val="22"/>
+              <w:lang w:eastAsia="en-GB"/>
+            </w:rPr>
+          </w:rPrChange>
         </w:rPr>
         <w:t>: componente che accede ai servizi o alle risorse di un'altra componente, detta server.</w:t>
       </w:r>
@@ -21833,64 +21888,128 @@
     <w:p>
       <w:pPr>
         <w:pStyle w:val="Standard"/>
-        <w:jc w:val="both"/>
-        <w:rPr>
-          <w:rFonts w:ascii="Century Gothic" w:eastAsia="Century Gothic" w:hAnsi="Century Gothic" w:cs="Century Gothic"/>
+        <w:spacing w:line="276" w:lineRule="auto"/>
+        <w:rPr>
+          <w:rFonts w:asciiTheme="majorHAnsi" w:eastAsia="Century Gothic" w:hAnsiTheme="majorHAnsi" w:cs="Century Gothic"/>
           <w:color w:val="000000"/>
           <w:kern w:val="0"/>
-          <w:sz w:val="22"/>
-          <w:szCs w:val="22"/>
+          <w:sz w:val="28"/>
+          <w:szCs w:val="28"/>
           <w:lang w:eastAsia="en-GB"/>
-        </w:rPr>
+          <w:rPrChange w:id="87" w:author="gaetano amoroso" w:date="2020-02-18T14:59:00Z">
+            <w:rPr>
+              <w:rFonts w:ascii="Century Gothic" w:eastAsia="Century Gothic" w:hAnsi="Century Gothic" w:cs="Century Gothic"/>
+              <w:color w:val="000000"/>
+              <w:kern w:val="0"/>
+              <w:sz w:val="22"/>
+              <w:szCs w:val="22"/>
+              <w:lang w:eastAsia="en-GB"/>
+            </w:rPr>
+          </w:rPrChange>
+        </w:rPr>
+        <w:pPrChange w:id="88" w:author="gaetano amoroso" w:date="2020-02-18T15:00:00Z">
+          <w:pPr>
+            <w:pStyle w:val="Standard"/>
+            <w:jc w:val="both"/>
+          </w:pPr>
+        </w:pPrChange>
       </w:pPr>
     </w:p>
     <w:p>
       <w:pPr>
         <w:pStyle w:val="Standard"/>
-        <w:jc w:val="both"/>
-        <w:rPr>
-          <w:rFonts w:ascii="Century Gothic" w:eastAsia="Century Gothic" w:hAnsi="Century Gothic" w:cs="Century Gothic"/>
+        <w:spacing w:line="276" w:lineRule="auto"/>
+        <w:rPr>
+          <w:rFonts w:asciiTheme="majorHAnsi" w:eastAsia="Century Gothic" w:hAnsiTheme="majorHAnsi" w:cs="Century Gothic"/>
           <w:color w:val="000000"/>
           <w:kern w:val="0"/>
-          <w:sz w:val="22"/>
-          <w:szCs w:val="22"/>
+          <w:sz w:val="28"/>
+          <w:szCs w:val="28"/>
           <w:lang w:eastAsia="en-GB"/>
-        </w:rPr>
-      </w:pPr>
-      <w:r>
-        <w:rPr>
-          <w:rFonts w:ascii="Century Gothic" w:eastAsia="Century Gothic" w:hAnsi="Century Gothic" w:cs="Century Gothic"/>
+          <w:rPrChange w:id="89" w:author="gaetano amoroso" w:date="2020-02-18T14:59:00Z">
+            <w:rPr>
+              <w:rFonts w:ascii="Century Gothic" w:eastAsia="Century Gothic" w:hAnsi="Century Gothic" w:cs="Century Gothic"/>
+              <w:color w:val="000000"/>
+              <w:kern w:val="0"/>
+              <w:sz w:val="22"/>
+              <w:szCs w:val="22"/>
+              <w:lang w:eastAsia="en-GB"/>
+            </w:rPr>
+          </w:rPrChange>
+        </w:rPr>
+        <w:pPrChange w:id="90" w:author="gaetano amoroso" w:date="2020-02-18T15:00:00Z">
+          <w:pPr>
+            <w:pStyle w:val="Standard"/>
+            <w:jc w:val="both"/>
+          </w:pPr>
+        </w:pPrChange>
+      </w:pPr>
+      <w:r>
+        <w:rPr>
+          <w:rFonts w:asciiTheme="majorHAnsi" w:eastAsia="Century Gothic" w:hAnsiTheme="majorHAnsi" w:cs="Century Gothic"/>
           <w:b/>
           <w:color w:val="000000"/>
           <w:kern w:val="0"/>
-          <w:sz w:val="22"/>
-          <w:szCs w:val="22"/>
+          <w:sz w:val="28"/>
+          <w:szCs w:val="28"/>
           <w:lang w:eastAsia="en-GB"/>
+          <w:rPrChange w:id="91" w:author="gaetano amoroso" w:date="2020-02-18T14:59:00Z">
+            <w:rPr>
+              <w:rFonts w:ascii="Century Gothic" w:eastAsia="Century Gothic" w:hAnsi="Century Gothic" w:cs="Century Gothic"/>
+              <w:b/>
+              <w:color w:val="000000"/>
+              <w:kern w:val="0"/>
+              <w:sz w:val="22"/>
+              <w:szCs w:val="22"/>
+              <w:lang w:eastAsia="en-GB"/>
+            </w:rPr>
+          </w:rPrChange>
         </w:rPr>
         <w:t xml:space="preserve">Deployment </w:t>
       </w:r>
       <w:proofErr w:type="spellStart"/>
       <w:r>
         <w:rPr>
-          <w:rFonts w:ascii="Century Gothic" w:eastAsia="Century Gothic" w:hAnsi="Century Gothic" w:cs="Century Gothic"/>
+          <w:rFonts w:asciiTheme="majorHAnsi" w:eastAsia="Century Gothic" w:hAnsiTheme="majorHAnsi" w:cs="Century Gothic"/>
           <w:b/>
           <w:color w:val="000000"/>
           <w:kern w:val="0"/>
-          <w:sz w:val="22"/>
-          <w:szCs w:val="22"/>
+          <w:sz w:val="28"/>
+          <w:szCs w:val="28"/>
           <w:lang w:eastAsia="en-GB"/>
+          <w:rPrChange w:id="92" w:author="gaetano amoroso" w:date="2020-02-18T14:59:00Z">
+            <w:rPr>
+              <w:rFonts w:ascii="Century Gothic" w:eastAsia="Century Gothic" w:hAnsi="Century Gothic" w:cs="Century Gothic"/>
+              <w:b/>
+              <w:color w:val="000000"/>
+              <w:kern w:val="0"/>
+              <w:sz w:val="22"/>
+              <w:szCs w:val="22"/>
+              <w:lang w:eastAsia="en-GB"/>
+            </w:rPr>
+          </w:rPrChange>
         </w:rPr>
         <w:t>Diagram</w:t>
       </w:r>
       <w:proofErr w:type="spellEnd"/>
       <w:r>
         <w:rPr>
-          <w:rFonts w:ascii="Century Gothic" w:eastAsia="Century Gothic" w:hAnsi="Century Gothic" w:cs="Century Gothic"/>
+          <w:rFonts w:asciiTheme="majorHAnsi" w:eastAsia="Century Gothic" w:hAnsiTheme="majorHAnsi" w:cs="Century Gothic"/>
           <w:color w:val="000000"/>
           <w:kern w:val="0"/>
-          <w:sz w:val="22"/>
-          <w:szCs w:val="22"/>
+          <w:sz w:val="28"/>
+          <w:szCs w:val="28"/>
           <w:lang w:eastAsia="en-GB"/>
+          <w:rPrChange w:id="93" w:author="gaetano amoroso" w:date="2020-02-18T14:59:00Z">
+            <w:rPr>
+              <w:rFonts w:ascii="Century Gothic" w:eastAsia="Century Gothic" w:hAnsi="Century Gothic" w:cs="Century Gothic"/>
+              <w:color w:val="000000"/>
+              <w:kern w:val="0"/>
+              <w:sz w:val="22"/>
+              <w:szCs w:val="22"/>
+              <w:lang w:eastAsia="en-GB"/>
+            </w:rPr>
+          </w:rPrChange>
         </w:rPr>
         <w:t>: Schema che descrive la struttura dinamica del sistema</w:t>
       </w:r>
@@ -21898,50 +22017,103 @@
     <w:p>
       <w:pPr>
         <w:pStyle w:val="Standard"/>
-        <w:jc w:val="both"/>
-        <w:rPr>
-          <w:rFonts w:ascii="Century Gothic" w:eastAsia="Century Gothic" w:hAnsi="Century Gothic" w:cs="Century Gothic"/>
+        <w:spacing w:line="276" w:lineRule="auto"/>
+        <w:rPr>
+          <w:rFonts w:asciiTheme="majorHAnsi" w:eastAsia="Century Gothic" w:hAnsiTheme="majorHAnsi" w:cs="Century Gothic"/>
           <w:color w:val="000000"/>
           <w:kern w:val="0"/>
-          <w:sz w:val="22"/>
-          <w:szCs w:val="22"/>
+          <w:sz w:val="28"/>
+          <w:szCs w:val="28"/>
           <w:lang w:eastAsia="en-GB"/>
-        </w:rPr>
+          <w:rPrChange w:id="94" w:author="gaetano amoroso" w:date="2020-02-18T14:59:00Z">
+            <w:rPr>
+              <w:rFonts w:ascii="Century Gothic" w:eastAsia="Century Gothic" w:hAnsi="Century Gothic" w:cs="Century Gothic"/>
+              <w:color w:val="000000"/>
+              <w:kern w:val="0"/>
+              <w:sz w:val="22"/>
+              <w:szCs w:val="22"/>
+              <w:lang w:eastAsia="en-GB"/>
+            </w:rPr>
+          </w:rPrChange>
+        </w:rPr>
+        <w:pPrChange w:id="95" w:author="gaetano amoroso" w:date="2020-02-18T15:00:00Z">
+          <w:pPr>
+            <w:pStyle w:val="Standard"/>
+            <w:jc w:val="both"/>
+          </w:pPr>
+        </w:pPrChange>
       </w:pPr>
     </w:p>
     <w:p>
       <w:pPr>
         <w:pStyle w:val="Standard"/>
-        <w:jc w:val="both"/>
-        <w:rPr>
-          <w:rFonts w:ascii="Century Gothic" w:eastAsia="Century Gothic" w:hAnsi="Century Gothic" w:cs="Century Gothic"/>
+        <w:spacing w:line="276" w:lineRule="auto"/>
+        <w:rPr>
+          <w:rFonts w:asciiTheme="majorHAnsi" w:eastAsia="Century Gothic" w:hAnsiTheme="majorHAnsi" w:cs="Century Gothic"/>
           <w:color w:val="000000"/>
           <w:kern w:val="0"/>
-          <w:sz w:val="22"/>
-          <w:szCs w:val="22"/>
+          <w:sz w:val="28"/>
+          <w:szCs w:val="28"/>
           <w:lang w:eastAsia="en-GB"/>
-        </w:rPr>
-      </w:pPr>
-      <w:r>
-        <w:rPr>
-          <w:rFonts w:ascii="Century Gothic" w:eastAsia="Century Gothic" w:hAnsi="Century Gothic" w:cs="Century Gothic"/>
+          <w:rPrChange w:id="96" w:author="gaetano amoroso" w:date="2020-02-18T14:59:00Z">
+            <w:rPr>
+              <w:rFonts w:ascii="Century Gothic" w:eastAsia="Century Gothic" w:hAnsi="Century Gothic" w:cs="Century Gothic"/>
+              <w:color w:val="000000"/>
+              <w:kern w:val="0"/>
+              <w:sz w:val="22"/>
+              <w:szCs w:val="22"/>
+              <w:lang w:eastAsia="en-GB"/>
+            </w:rPr>
+          </w:rPrChange>
+        </w:rPr>
+        <w:pPrChange w:id="97" w:author="gaetano amoroso" w:date="2020-02-18T15:00:00Z">
+          <w:pPr>
+            <w:pStyle w:val="Standard"/>
+            <w:jc w:val="both"/>
+          </w:pPr>
+        </w:pPrChange>
+      </w:pPr>
+      <w:r>
+        <w:rPr>
+          <w:rFonts w:asciiTheme="majorHAnsi" w:eastAsia="Century Gothic" w:hAnsiTheme="majorHAnsi" w:cs="Century Gothic"/>
           <w:b/>
           <w:color w:val="000000"/>
           <w:kern w:val="0"/>
-          <w:sz w:val="22"/>
-          <w:szCs w:val="22"/>
+          <w:sz w:val="28"/>
+          <w:szCs w:val="28"/>
           <w:lang w:eastAsia="en-GB"/>
+          <w:rPrChange w:id="98" w:author="gaetano amoroso" w:date="2020-02-18T14:59:00Z">
+            <w:rPr>
+              <w:rFonts w:ascii="Century Gothic" w:eastAsia="Century Gothic" w:hAnsi="Century Gothic" w:cs="Century Gothic"/>
+              <w:b/>
+              <w:color w:val="000000"/>
+              <w:kern w:val="0"/>
+              <w:sz w:val="22"/>
+              <w:szCs w:val="22"/>
+              <w:lang w:eastAsia="en-GB"/>
+            </w:rPr>
+          </w:rPrChange>
         </w:rPr>
         <w:t>DBMS</w:t>
       </w:r>
       <w:r>
         <w:rPr>
-          <w:rFonts w:ascii="Century Gothic" w:eastAsia="Century Gothic" w:hAnsi="Century Gothic" w:cs="Century Gothic"/>
+          <w:rFonts w:asciiTheme="majorHAnsi" w:eastAsia="Century Gothic" w:hAnsiTheme="majorHAnsi" w:cs="Century Gothic"/>
           <w:color w:val="000000"/>
           <w:kern w:val="0"/>
-          <w:sz w:val="22"/>
-          <w:szCs w:val="22"/>
+          <w:sz w:val="28"/>
+          <w:szCs w:val="28"/>
           <w:lang w:eastAsia="en-GB"/>
+          <w:rPrChange w:id="99" w:author="gaetano amoroso" w:date="2020-02-18T14:59:00Z">
+            <w:rPr>
+              <w:rFonts w:ascii="Century Gothic" w:eastAsia="Century Gothic" w:hAnsi="Century Gothic" w:cs="Century Gothic"/>
+              <w:color w:val="000000"/>
+              <w:kern w:val="0"/>
+              <w:sz w:val="22"/>
+              <w:szCs w:val="22"/>
+              <w:lang w:eastAsia="en-GB"/>
+            </w:rPr>
+          </w:rPrChange>
         </w:rPr>
         <w:t>: programma informatico (o, più frequentemente, un insieme di programmi) progettato per gestire un database, ovvero un insieme di numerosi dati strutturati. Le operazioni, normalmente, sono richieste da un gran numero di utenti.</w:t>
       </w:r>
@@ -21949,98 +22121,191 @@
     <w:p>
       <w:pPr>
         <w:pStyle w:val="Standard"/>
-        <w:jc w:val="both"/>
-        <w:rPr>
-          <w:rFonts w:ascii="Century Gothic" w:eastAsia="Century Gothic" w:hAnsi="Century Gothic" w:cs="Century Gothic"/>
+        <w:spacing w:line="276" w:lineRule="auto"/>
+        <w:rPr>
+          <w:rFonts w:asciiTheme="majorHAnsi" w:eastAsia="Century Gothic" w:hAnsiTheme="majorHAnsi" w:cs="Century Gothic"/>
           <w:color w:val="000000"/>
           <w:kern w:val="0"/>
-          <w:sz w:val="22"/>
-          <w:szCs w:val="22"/>
+          <w:sz w:val="28"/>
+          <w:szCs w:val="28"/>
           <w:lang w:eastAsia="en-GB"/>
-        </w:rPr>
+          <w:rPrChange w:id="100" w:author="gaetano amoroso" w:date="2020-02-18T14:59:00Z">
+            <w:rPr>
+              <w:rFonts w:ascii="Century Gothic" w:eastAsia="Century Gothic" w:hAnsi="Century Gothic" w:cs="Century Gothic"/>
+              <w:color w:val="000000"/>
+              <w:kern w:val="0"/>
+              <w:sz w:val="22"/>
+              <w:szCs w:val="22"/>
+              <w:lang w:eastAsia="en-GB"/>
+            </w:rPr>
+          </w:rPrChange>
+        </w:rPr>
+        <w:pPrChange w:id="101" w:author="gaetano amoroso" w:date="2020-02-18T15:00:00Z">
+          <w:pPr>
+            <w:pStyle w:val="Standard"/>
+            <w:jc w:val="both"/>
+          </w:pPr>
+        </w:pPrChange>
       </w:pPr>
     </w:p>
     <w:p>
       <w:pPr>
         <w:pStyle w:val="Standard"/>
-        <w:jc w:val="both"/>
-        <w:rPr>
-          <w:rFonts w:ascii="Century Gothic" w:eastAsia="Century Gothic" w:hAnsi="Century Gothic" w:cs="Century Gothic"/>
+        <w:spacing w:line="276" w:lineRule="auto"/>
+        <w:rPr>
+          <w:rFonts w:asciiTheme="majorHAnsi" w:eastAsia="Century Gothic" w:hAnsiTheme="majorHAnsi" w:cs="Century Gothic"/>
           <w:color w:val="000000"/>
           <w:kern w:val="0"/>
-          <w:sz w:val="22"/>
-          <w:szCs w:val="22"/>
+          <w:sz w:val="28"/>
+          <w:szCs w:val="28"/>
           <w:lang w:eastAsia="en-GB"/>
-        </w:rPr>
-      </w:pPr>
-      <w:r>
-        <w:rPr>
-          <w:rFonts w:ascii="Century Gothic" w:eastAsia="Century Gothic" w:hAnsi="Century Gothic" w:cs="Century Gothic"/>
+          <w:rPrChange w:id="102" w:author="gaetano amoroso" w:date="2020-02-18T14:59:00Z">
+            <w:rPr>
+              <w:rFonts w:ascii="Century Gothic" w:eastAsia="Century Gothic" w:hAnsi="Century Gothic" w:cs="Century Gothic"/>
+              <w:color w:val="000000"/>
+              <w:kern w:val="0"/>
+              <w:sz w:val="22"/>
+              <w:szCs w:val="22"/>
+              <w:lang w:eastAsia="en-GB"/>
+            </w:rPr>
+          </w:rPrChange>
+        </w:rPr>
+        <w:pPrChange w:id="103" w:author="gaetano amoroso" w:date="2020-02-18T15:00:00Z">
+          <w:pPr>
+            <w:pStyle w:val="Standard"/>
+            <w:jc w:val="both"/>
+          </w:pPr>
+        </w:pPrChange>
+      </w:pPr>
+      <w:r>
+        <w:rPr>
+          <w:rFonts w:asciiTheme="majorHAnsi" w:eastAsia="Century Gothic" w:hAnsiTheme="majorHAnsi" w:cs="Century Gothic"/>
           <w:b/>
           <w:color w:val="000000"/>
           <w:kern w:val="0"/>
-          <w:sz w:val="22"/>
-          <w:szCs w:val="22"/>
+          <w:sz w:val="28"/>
+          <w:szCs w:val="28"/>
           <w:lang w:eastAsia="en-GB"/>
+          <w:rPrChange w:id="104" w:author="gaetano amoroso" w:date="2020-02-18T14:59:00Z">
+            <w:rPr>
+              <w:rFonts w:ascii="Century Gothic" w:eastAsia="Century Gothic" w:hAnsi="Century Gothic" w:cs="Century Gothic"/>
+              <w:b/>
+              <w:color w:val="000000"/>
+              <w:kern w:val="0"/>
+              <w:sz w:val="22"/>
+              <w:szCs w:val="22"/>
+              <w:lang w:eastAsia="en-GB"/>
+            </w:rPr>
+          </w:rPrChange>
         </w:rPr>
         <w:t>Form</w:t>
       </w:r>
       <w:r>
         <w:rPr>
-          <w:rFonts w:ascii="Century Gothic" w:eastAsia="Century Gothic" w:hAnsi="Century Gothic" w:cs="Century Gothic"/>
+          <w:rFonts w:asciiTheme="majorHAnsi" w:eastAsia="Century Gothic" w:hAnsiTheme="majorHAnsi" w:cs="Century Gothic"/>
           <w:color w:val="000000"/>
           <w:kern w:val="0"/>
-          <w:sz w:val="22"/>
-          <w:szCs w:val="22"/>
+          <w:sz w:val="28"/>
+          <w:szCs w:val="28"/>
           <w:lang w:eastAsia="en-GB"/>
+          <w:rPrChange w:id="105" w:author="gaetano amoroso" w:date="2020-02-18T14:59:00Z">
+            <w:rPr>
+              <w:rFonts w:ascii="Century Gothic" w:eastAsia="Century Gothic" w:hAnsi="Century Gothic" w:cs="Century Gothic"/>
+              <w:color w:val="000000"/>
+              <w:kern w:val="0"/>
+              <w:sz w:val="22"/>
+              <w:szCs w:val="22"/>
+              <w:lang w:eastAsia="en-GB"/>
+            </w:rPr>
+          </w:rPrChange>
         </w:rPr>
         <w:t xml:space="preserve">: finestra di dialogo incorporata in una pagina Web che consente all'utente di inserire informazioni destinate ad un server. Generalmente richiede un programma sul server che si occupi di esaminare le informazioni inviate. </w:t>
       </w:r>
       <w:proofErr w:type="gramStart"/>
       <w:r>
         <w:rPr>
-          <w:rFonts w:ascii="Century Gothic" w:eastAsia="Century Gothic" w:hAnsi="Century Gothic" w:cs="Century Gothic"/>
+          <w:rFonts w:asciiTheme="majorHAnsi" w:eastAsia="Century Gothic" w:hAnsiTheme="majorHAnsi" w:cs="Century Gothic"/>
           <w:color w:val="000000"/>
           <w:kern w:val="0"/>
-          <w:sz w:val="22"/>
-          <w:szCs w:val="22"/>
+          <w:sz w:val="28"/>
+          <w:szCs w:val="28"/>
           <w:lang w:eastAsia="en-GB"/>
+          <w:rPrChange w:id="106" w:author="gaetano amoroso" w:date="2020-02-18T14:59:00Z">
+            <w:rPr>
+              <w:rFonts w:ascii="Century Gothic" w:eastAsia="Century Gothic" w:hAnsi="Century Gothic" w:cs="Century Gothic"/>
+              <w:color w:val="000000"/>
+              <w:kern w:val="0"/>
+              <w:sz w:val="22"/>
+              <w:szCs w:val="22"/>
+              <w:lang w:eastAsia="en-GB"/>
+            </w:rPr>
+          </w:rPrChange>
         </w:rPr>
         <w:t>E’</w:t>
       </w:r>
       <w:proofErr w:type="gramEnd"/>
       <w:r>
         <w:rPr>
-          <w:rFonts w:ascii="Century Gothic" w:eastAsia="Century Gothic" w:hAnsi="Century Gothic" w:cs="Century Gothic"/>
+          <w:rFonts w:asciiTheme="majorHAnsi" w:eastAsia="Century Gothic" w:hAnsiTheme="majorHAnsi" w:cs="Century Gothic"/>
           <w:color w:val="000000"/>
           <w:kern w:val="0"/>
-          <w:sz w:val="22"/>
-          <w:szCs w:val="22"/>
+          <w:sz w:val="28"/>
+          <w:szCs w:val="28"/>
           <w:lang w:eastAsia="en-GB"/>
+          <w:rPrChange w:id="107" w:author="gaetano amoroso" w:date="2020-02-18T14:59:00Z">
+            <w:rPr>
+              <w:rFonts w:ascii="Century Gothic" w:eastAsia="Century Gothic" w:hAnsi="Century Gothic" w:cs="Century Gothic"/>
+              <w:color w:val="000000"/>
+              <w:kern w:val="0"/>
+              <w:sz w:val="22"/>
+              <w:szCs w:val="22"/>
+              <w:lang w:eastAsia="en-GB"/>
+            </w:rPr>
+          </w:rPrChange>
         </w:rPr>
         <w:t xml:space="preserve"> composto da spazi (campi) predefiniti, ad esempio </w:t>
       </w:r>
       <w:proofErr w:type="spellStart"/>
       <w:r>
         <w:rPr>
-          <w:rFonts w:ascii="Century Gothic" w:eastAsia="Century Gothic" w:hAnsi="Century Gothic" w:cs="Century Gothic"/>
+          <w:rFonts w:asciiTheme="majorHAnsi" w:eastAsia="Century Gothic" w:hAnsiTheme="majorHAnsi" w:cs="Century Gothic"/>
           <w:color w:val="000000"/>
           <w:kern w:val="0"/>
-          <w:sz w:val="22"/>
-          <w:szCs w:val="22"/>
+          <w:sz w:val="28"/>
+          <w:szCs w:val="28"/>
           <w:lang w:eastAsia="en-GB"/>
+          <w:rPrChange w:id="108" w:author="gaetano amoroso" w:date="2020-02-18T14:59:00Z">
+            <w:rPr>
+              <w:rFonts w:ascii="Century Gothic" w:eastAsia="Century Gothic" w:hAnsi="Century Gothic" w:cs="Century Gothic"/>
+              <w:color w:val="000000"/>
+              <w:kern w:val="0"/>
+              <w:sz w:val="22"/>
+              <w:szCs w:val="22"/>
+              <w:lang w:eastAsia="en-GB"/>
+            </w:rPr>
+          </w:rPrChange>
         </w:rPr>
         <w:t>menù</w:t>
       </w:r>
       <w:proofErr w:type="spellEnd"/>
       <w:r>
         <w:rPr>
-          <w:rFonts w:ascii="Century Gothic" w:eastAsia="Century Gothic" w:hAnsi="Century Gothic" w:cs="Century Gothic"/>
+          <w:rFonts w:asciiTheme="majorHAnsi" w:eastAsia="Century Gothic" w:hAnsiTheme="majorHAnsi" w:cs="Century Gothic"/>
           <w:color w:val="000000"/>
           <w:kern w:val="0"/>
-          <w:sz w:val="22"/>
-          <w:szCs w:val="22"/>
+          <w:sz w:val="28"/>
+          <w:szCs w:val="28"/>
           <w:lang w:eastAsia="en-GB"/>
+          <w:rPrChange w:id="109" w:author="gaetano amoroso" w:date="2020-02-18T14:59:00Z">
+            <w:rPr>
+              <w:rFonts w:ascii="Century Gothic" w:eastAsia="Century Gothic" w:hAnsi="Century Gothic" w:cs="Century Gothic"/>
+              <w:color w:val="000000"/>
+              <w:kern w:val="0"/>
+              <w:sz w:val="22"/>
+              <w:szCs w:val="22"/>
+              <w:lang w:eastAsia="en-GB"/>
+            </w:rPr>
+          </w:rPrChange>
         </w:rPr>
         <w:t xml:space="preserve"> a tendina, elenchi puntati o caselle di testo libero.</w:t>
       </w:r>
@@ -22048,50 +22313,103 @@
     <w:p>
       <w:pPr>
         <w:pStyle w:val="Standard"/>
-        <w:jc w:val="both"/>
-        <w:rPr>
-          <w:rFonts w:ascii="Century Gothic" w:eastAsia="Century Gothic" w:hAnsi="Century Gothic" w:cs="Century Gothic"/>
+        <w:spacing w:line="276" w:lineRule="auto"/>
+        <w:rPr>
+          <w:rFonts w:asciiTheme="majorHAnsi" w:eastAsia="Century Gothic" w:hAnsiTheme="majorHAnsi" w:cs="Century Gothic"/>
           <w:color w:val="000000"/>
           <w:kern w:val="0"/>
-          <w:sz w:val="22"/>
-          <w:szCs w:val="22"/>
+          <w:sz w:val="28"/>
+          <w:szCs w:val="28"/>
           <w:lang w:eastAsia="en-GB"/>
-        </w:rPr>
+          <w:rPrChange w:id="110" w:author="gaetano amoroso" w:date="2020-02-18T14:59:00Z">
+            <w:rPr>
+              <w:rFonts w:ascii="Century Gothic" w:eastAsia="Century Gothic" w:hAnsi="Century Gothic" w:cs="Century Gothic"/>
+              <w:color w:val="000000"/>
+              <w:kern w:val="0"/>
+              <w:sz w:val="22"/>
+              <w:szCs w:val="22"/>
+              <w:lang w:eastAsia="en-GB"/>
+            </w:rPr>
+          </w:rPrChange>
+        </w:rPr>
+        <w:pPrChange w:id="111" w:author="gaetano amoroso" w:date="2020-02-18T15:00:00Z">
+          <w:pPr>
+            <w:pStyle w:val="Standard"/>
+            <w:jc w:val="both"/>
+          </w:pPr>
+        </w:pPrChange>
       </w:pPr>
     </w:p>
     <w:p>
       <w:pPr>
         <w:pStyle w:val="Standard"/>
-        <w:jc w:val="both"/>
-        <w:rPr>
-          <w:rFonts w:ascii="Century Gothic" w:eastAsia="Century Gothic" w:hAnsi="Century Gothic" w:cs="Century Gothic"/>
+        <w:spacing w:line="276" w:lineRule="auto"/>
+        <w:rPr>
+          <w:rFonts w:asciiTheme="majorHAnsi" w:eastAsia="Century Gothic" w:hAnsiTheme="majorHAnsi" w:cs="Century Gothic"/>
           <w:color w:val="000000"/>
           <w:kern w:val="0"/>
-          <w:sz w:val="22"/>
-          <w:szCs w:val="22"/>
+          <w:sz w:val="28"/>
+          <w:szCs w:val="28"/>
           <w:lang w:eastAsia="en-GB"/>
-        </w:rPr>
-      </w:pPr>
-      <w:r>
-        <w:rPr>
-          <w:rFonts w:ascii="Century Gothic" w:eastAsia="Century Gothic" w:hAnsi="Century Gothic" w:cs="Century Gothic"/>
+          <w:rPrChange w:id="112" w:author="gaetano amoroso" w:date="2020-02-18T14:59:00Z">
+            <w:rPr>
+              <w:rFonts w:ascii="Century Gothic" w:eastAsia="Century Gothic" w:hAnsi="Century Gothic" w:cs="Century Gothic"/>
+              <w:color w:val="000000"/>
+              <w:kern w:val="0"/>
+              <w:sz w:val="22"/>
+              <w:szCs w:val="22"/>
+              <w:lang w:eastAsia="en-GB"/>
+            </w:rPr>
+          </w:rPrChange>
+        </w:rPr>
+        <w:pPrChange w:id="113" w:author="gaetano amoroso" w:date="2020-02-18T15:00:00Z">
+          <w:pPr>
+            <w:pStyle w:val="Standard"/>
+            <w:jc w:val="both"/>
+          </w:pPr>
+        </w:pPrChange>
+      </w:pPr>
+      <w:r>
+        <w:rPr>
+          <w:rFonts w:asciiTheme="majorHAnsi" w:eastAsia="Century Gothic" w:hAnsiTheme="majorHAnsi" w:cs="Century Gothic"/>
           <w:b/>
           <w:color w:val="000000"/>
           <w:kern w:val="0"/>
-          <w:sz w:val="22"/>
-          <w:szCs w:val="22"/>
+          <w:sz w:val="28"/>
+          <w:szCs w:val="28"/>
           <w:lang w:eastAsia="en-GB"/>
+          <w:rPrChange w:id="114" w:author="gaetano amoroso" w:date="2020-02-18T14:59:00Z">
+            <w:rPr>
+              <w:rFonts w:ascii="Century Gothic" w:eastAsia="Century Gothic" w:hAnsi="Century Gothic" w:cs="Century Gothic"/>
+              <w:b/>
+              <w:color w:val="000000"/>
+              <w:kern w:val="0"/>
+              <w:sz w:val="22"/>
+              <w:szCs w:val="22"/>
+              <w:lang w:eastAsia="en-GB"/>
+            </w:rPr>
+          </w:rPrChange>
         </w:rPr>
         <w:t>JDBC</w:t>
       </w:r>
       <w:r>
         <w:rPr>
-          <w:rFonts w:ascii="Century Gothic" w:eastAsia="Century Gothic" w:hAnsi="Century Gothic" w:cs="Century Gothic"/>
+          <w:rFonts w:asciiTheme="majorHAnsi" w:eastAsia="Century Gothic" w:hAnsiTheme="majorHAnsi" w:cs="Century Gothic"/>
           <w:color w:val="000000"/>
           <w:kern w:val="0"/>
-          <w:sz w:val="22"/>
-          <w:szCs w:val="22"/>
+          <w:sz w:val="28"/>
+          <w:szCs w:val="28"/>
           <w:lang w:eastAsia="en-GB"/>
+          <w:rPrChange w:id="115" w:author="gaetano amoroso" w:date="2020-02-18T14:59:00Z">
+            <w:rPr>
+              <w:rFonts w:ascii="Century Gothic" w:eastAsia="Century Gothic" w:hAnsi="Century Gothic" w:cs="Century Gothic"/>
+              <w:color w:val="000000"/>
+              <w:kern w:val="0"/>
+              <w:sz w:val="22"/>
+              <w:szCs w:val="22"/>
+              <w:lang w:eastAsia="en-GB"/>
+            </w:rPr>
+          </w:rPrChange>
         </w:rPr>
         <w:t>: API per il linguaggio di programmazione Java che serve ai client per connettersi a un database. Fornisce metodi per interrogare e modificare i dati. È orientata ai database relazionali.</w:t>
       </w:r>
@@ -22099,50 +22417,103 @@
     <w:p>
       <w:pPr>
         <w:pStyle w:val="Standard"/>
-        <w:jc w:val="both"/>
-        <w:rPr>
-          <w:rFonts w:ascii="Century Gothic" w:eastAsia="Century Gothic" w:hAnsi="Century Gothic" w:cs="Century Gothic"/>
+        <w:spacing w:line="276" w:lineRule="auto"/>
+        <w:rPr>
+          <w:rFonts w:asciiTheme="majorHAnsi" w:eastAsia="Century Gothic" w:hAnsiTheme="majorHAnsi" w:cs="Century Gothic"/>
           <w:color w:val="000000"/>
           <w:kern w:val="0"/>
-          <w:sz w:val="22"/>
-          <w:szCs w:val="22"/>
+          <w:sz w:val="28"/>
+          <w:szCs w:val="28"/>
           <w:lang w:eastAsia="en-GB"/>
-        </w:rPr>
+          <w:rPrChange w:id="116" w:author="gaetano amoroso" w:date="2020-02-18T14:59:00Z">
+            <w:rPr>
+              <w:rFonts w:ascii="Century Gothic" w:eastAsia="Century Gothic" w:hAnsi="Century Gothic" w:cs="Century Gothic"/>
+              <w:color w:val="000000"/>
+              <w:kern w:val="0"/>
+              <w:sz w:val="22"/>
+              <w:szCs w:val="22"/>
+              <w:lang w:eastAsia="en-GB"/>
+            </w:rPr>
+          </w:rPrChange>
+        </w:rPr>
+        <w:pPrChange w:id="117" w:author="gaetano amoroso" w:date="2020-02-18T15:00:00Z">
+          <w:pPr>
+            <w:pStyle w:val="Standard"/>
+            <w:jc w:val="both"/>
+          </w:pPr>
+        </w:pPrChange>
       </w:pPr>
     </w:p>
     <w:p>
       <w:pPr>
         <w:pStyle w:val="Standard"/>
-        <w:jc w:val="both"/>
-        <w:rPr>
-          <w:rFonts w:ascii="Century Gothic" w:eastAsia="Century Gothic" w:hAnsi="Century Gothic" w:cs="Century Gothic"/>
+        <w:spacing w:line="276" w:lineRule="auto"/>
+        <w:rPr>
+          <w:rFonts w:asciiTheme="majorHAnsi" w:eastAsia="Century Gothic" w:hAnsiTheme="majorHAnsi" w:cs="Century Gothic"/>
           <w:color w:val="000000"/>
           <w:kern w:val="0"/>
-          <w:sz w:val="22"/>
-          <w:szCs w:val="22"/>
+          <w:sz w:val="28"/>
+          <w:szCs w:val="28"/>
           <w:lang w:eastAsia="en-GB"/>
-        </w:rPr>
-      </w:pPr>
-      <w:r>
-        <w:rPr>
-          <w:rFonts w:ascii="Century Gothic" w:eastAsia="Century Gothic" w:hAnsi="Century Gothic" w:cs="Century Gothic"/>
+          <w:rPrChange w:id="118" w:author="gaetano amoroso" w:date="2020-02-18T14:59:00Z">
+            <w:rPr>
+              <w:rFonts w:ascii="Century Gothic" w:eastAsia="Century Gothic" w:hAnsi="Century Gothic" w:cs="Century Gothic"/>
+              <w:color w:val="000000"/>
+              <w:kern w:val="0"/>
+              <w:sz w:val="22"/>
+              <w:szCs w:val="22"/>
+              <w:lang w:eastAsia="en-GB"/>
+            </w:rPr>
+          </w:rPrChange>
+        </w:rPr>
+        <w:pPrChange w:id="119" w:author="gaetano amoroso" w:date="2020-02-18T15:00:00Z">
+          <w:pPr>
+            <w:pStyle w:val="Standard"/>
+            <w:jc w:val="both"/>
+          </w:pPr>
+        </w:pPrChange>
+      </w:pPr>
+      <w:r>
+        <w:rPr>
+          <w:rFonts w:asciiTheme="majorHAnsi" w:eastAsia="Century Gothic" w:hAnsiTheme="majorHAnsi" w:cs="Century Gothic"/>
           <w:b/>
           <w:color w:val="000000"/>
           <w:kern w:val="0"/>
-          <w:sz w:val="22"/>
-          <w:szCs w:val="22"/>
+          <w:sz w:val="28"/>
+          <w:szCs w:val="28"/>
           <w:lang w:eastAsia="en-GB"/>
+          <w:rPrChange w:id="120" w:author="gaetano amoroso" w:date="2020-02-18T14:59:00Z">
+            <w:rPr>
+              <w:rFonts w:ascii="Century Gothic" w:eastAsia="Century Gothic" w:hAnsi="Century Gothic" w:cs="Century Gothic"/>
+              <w:b/>
+              <w:color w:val="000000"/>
+              <w:kern w:val="0"/>
+              <w:sz w:val="22"/>
+              <w:szCs w:val="22"/>
+              <w:lang w:eastAsia="en-GB"/>
+            </w:rPr>
+          </w:rPrChange>
         </w:rPr>
         <w:t>Login</w:t>
       </w:r>
       <w:r>
         <w:rPr>
-          <w:rFonts w:ascii="Century Gothic" w:eastAsia="Century Gothic" w:hAnsi="Century Gothic" w:cs="Century Gothic"/>
+          <w:rFonts w:asciiTheme="majorHAnsi" w:eastAsia="Century Gothic" w:hAnsiTheme="majorHAnsi" w:cs="Century Gothic"/>
           <w:color w:val="000000"/>
           <w:kern w:val="0"/>
-          <w:sz w:val="22"/>
-          <w:szCs w:val="22"/>
+          <w:sz w:val="28"/>
+          <w:szCs w:val="28"/>
           <w:lang w:eastAsia="en-GB"/>
+          <w:rPrChange w:id="121" w:author="gaetano amoroso" w:date="2020-02-18T14:59:00Z">
+            <w:rPr>
+              <w:rFonts w:ascii="Century Gothic" w:eastAsia="Century Gothic" w:hAnsi="Century Gothic" w:cs="Century Gothic"/>
+              <w:color w:val="000000"/>
+              <w:kern w:val="0"/>
+              <w:sz w:val="22"/>
+              <w:szCs w:val="22"/>
+              <w:lang w:eastAsia="en-GB"/>
+            </w:rPr>
+          </w:rPrChange>
         </w:rPr>
         <w:t>: Procedura attraverso la quale ci si collega con un qualsiasi servizio in linea. All'utente viene assegnato un nome di login ed una password che vengono richiesti dal sistema ogni volta che ci si collega.</w:t>
       </w:r>
@@ -22150,73 +22521,146 @@
     <w:p>
       <w:pPr>
         <w:pStyle w:val="Standard"/>
-        <w:jc w:val="both"/>
-        <w:rPr>
-          <w:rFonts w:ascii="Century Gothic" w:eastAsia="Century Gothic" w:hAnsi="Century Gothic" w:cs="Century Gothic"/>
+        <w:spacing w:line="276" w:lineRule="auto"/>
+        <w:rPr>
+          <w:rFonts w:asciiTheme="majorHAnsi" w:eastAsia="Century Gothic" w:hAnsiTheme="majorHAnsi" w:cs="Century Gothic"/>
           <w:color w:val="000000"/>
           <w:kern w:val="0"/>
-          <w:sz w:val="22"/>
-          <w:szCs w:val="22"/>
+          <w:sz w:val="28"/>
+          <w:szCs w:val="28"/>
           <w:lang w:eastAsia="en-GB"/>
-        </w:rPr>
+          <w:rPrChange w:id="122" w:author="gaetano amoroso" w:date="2020-02-18T14:59:00Z">
+            <w:rPr>
+              <w:rFonts w:ascii="Century Gothic" w:eastAsia="Century Gothic" w:hAnsi="Century Gothic" w:cs="Century Gothic"/>
+              <w:color w:val="000000"/>
+              <w:kern w:val="0"/>
+              <w:sz w:val="22"/>
+              <w:szCs w:val="22"/>
+              <w:lang w:eastAsia="en-GB"/>
+            </w:rPr>
+          </w:rPrChange>
+        </w:rPr>
+        <w:pPrChange w:id="123" w:author="gaetano amoroso" w:date="2020-02-18T15:00:00Z">
+          <w:pPr>
+            <w:pStyle w:val="Standard"/>
+            <w:jc w:val="both"/>
+          </w:pPr>
+        </w:pPrChange>
       </w:pPr>
     </w:p>
     <w:p>
       <w:pPr>
         <w:pStyle w:val="Standard"/>
-        <w:rPr>
-          <w:rFonts w:ascii="Century Gothic" w:eastAsia="Century Gothic" w:hAnsi="Century Gothic" w:cs="Century Gothic"/>
+        <w:spacing w:line="276" w:lineRule="auto"/>
+        <w:rPr>
+          <w:rFonts w:asciiTheme="majorHAnsi" w:eastAsia="Century Gothic" w:hAnsiTheme="majorHAnsi" w:cs="Century Gothic"/>
           <w:color w:val="000000"/>
           <w:kern w:val="0"/>
-          <w:sz w:val="22"/>
-          <w:szCs w:val="22"/>
+          <w:sz w:val="28"/>
+          <w:szCs w:val="28"/>
           <w:lang w:eastAsia="en-GB"/>
-        </w:rPr>
-      </w:pPr>
-      <w:r>
-        <w:rPr>
-          <w:rFonts w:ascii="Century Gothic" w:eastAsia="Century Gothic" w:hAnsi="Century Gothic" w:cs="Century Gothic"/>
+          <w:rPrChange w:id="124" w:author="gaetano amoroso" w:date="2020-02-18T14:59:00Z">
+            <w:rPr>
+              <w:rFonts w:ascii="Century Gothic" w:eastAsia="Century Gothic" w:hAnsi="Century Gothic" w:cs="Century Gothic"/>
+              <w:color w:val="000000"/>
+              <w:kern w:val="0"/>
+              <w:sz w:val="22"/>
+              <w:szCs w:val="22"/>
+              <w:lang w:eastAsia="en-GB"/>
+            </w:rPr>
+          </w:rPrChange>
+        </w:rPr>
+        <w:pPrChange w:id="125" w:author="gaetano amoroso" w:date="2020-02-18T15:00:00Z">
+          <w:pPr>
+            <w:pStyle w:val="Standard"/>
+          </w:pPr>
+        </w:pPrChange>
+      </w:pPr>
+      <w:r>
+        <w:rPr>
+          <w:rFonts w:asciiTheme="majorHAnsi" w:eastAsia="Century Gothic" w:hAnsiTheme="majorHAnsi" w:cs="Century Gothic"/>
           <w:b/>
           <w:color w:val="000000"/>
           <w:kern w:val="0"/>
-          <w:sz w:val="22"/>
-          <w:szCs w:val="22"/>
+          <w:sz w:val="28"/>
+          <w:szCs w:val="28"/>
           <w:lang w:eastAsia="en-GB"/>
+          <w:rPrChange w:id="126" w:author="gaetano amoroso" w:date="2020-02-18T14:59:00Z">
+            <w:rPr>
+              <w:rFonts w:ascii="Century Gothic" w:eastAsia="Century Gothic" w:hAnsi="Century Gothic" w:cs="Century Gothic"/>
+              <w:b/>
+              <w:color w:val="000000"/>
+              <w:kern w:val="0"/>
+              <w:sz w:val="22"/>
+              <w:szCs w:val="22"/>
+              <w:lang w:eastAsia="en-GB"/>
+            </w:rPr>
+          </w:rPrChange>
         </w:rPr>
         <w:t>Layer</w:t>
       </w:r>
       <w:r>
         <w:rPr>
-          <w:rFonts w:ascii="Century Gothic" w:eastAsia="Century Gothic" w:hAnsi="Century Gothic" w:cs="Century Gothic"/>
+          <w:rFonts w:asciiTheme="majorHAnsi" w:eastAsia="Century Gothic" w:hAnsiTheme="majorHAnsi" w:cs="Century Gothic"/>
           <w:color w:val="000000"/>
           <w:kern w:val="0"/>
-          <w:sz w:val="22"/>
-          <w:szCs w:val="22"/>
+          <w:sz w:val="28"/>
+          <w:szCs w:val="28"/>
           <w:lang w:eastAsia="en-GB"/>
+          <w:rPrChange w:id="127" w:author="gaetano amoroso" w:date="2020-02-18T14:59:00Z">
+            <w:rPr>
+              <w:rFonts w:ascii="Century Gothic" w:eastAsia="Century Gothic" w:hAnsi="Century Gothic" w:cs="Century Gothic"/>
+              <w:color w:val="000000"/>
+              <w:kern w:val="0"/>
+              <w:sz w:val="22"/>
+              <w:szCs w:val="22"/>
+              <w:lang w:eastAsia="en-GB"/>
+            </w:rPr>
+          </w:rPrChange>
         </w:rPr>
         <w:t xml:space="preserve">: </w:t>
       </w:r>
       <w:proofErr w:type="gramStart"/>
       <w:r>
         <w:rPr>
-          <w:rFonts w:ascii="Century Gothic" w:eastAsia="Century Gothic" w:hAnsi="Century Gothic" w:cs="Century Gothic"/>
+          <w:rFonts w:asciiTheme="majorHAnsi" w:eastAsia="Century Gothic" w:hAnsiTheme="majorHAnsi" w:cs="Century Gothic"/>
           <w:color w:val="000000"/>
           <w:kern w:val="0"/>
-          <w:sz w:val="22"/>
-          <w:szCs w:val="22"/>
+          <w:sz w:val="28"/>
+          <w:szCs w:val="28"/>
           <w:lang w:eastAsia="en-GB"/>
+          <w:rPrChange w:id="128" w:author="gaetano amoroso" w:date="2020-02-18T14:59:00Z">
+            <w:rPr>
+              <w:rFonts w:ascii="Century Gothic" w:eastAsia="Century Gothic" w:hAnsi="Century Gothic" w:cs="Century Gothic"/>
+              <w:color w:val="000000"/>
+              <w:kern w:val="0"/>
+              <w:sz w:val="22"/>
+              <w:szCs w:val="22"/>
+              <w:lang w:eastAsia="en-GB"/>
+            </w:rPr>
+          </w:rPrChange>
         </w:rPr>
         <w:t>E’</w:t>
       </w:r>
       <w:proofErr w:type="gramEnd"/>
       <w:r>
         <w:rPr>
-          <w:rFonts w:ascii="Century Gothic" w:eastAsia="Century Gothic" w:hAnsi="Century Gothic" w:cs="Century Gothic"/>
+          <w:rFonts w:asciiTheme="majorHAnsi" w:eastAsia="Century Gothic" w:hAnsiTheme="majorHAnsi" w:cs="Century Gothic"/>
           <w:color w:val="000000"/>
           <w:kern w:val="0"/>
-          <w:sz w:val="22"/>
-          <w:szCs w:val="22"/>
+          <w:sz w:val="28"/>
+          <w:szCs w:val="28"/>
           <w:lang w:eastAsia="en-GB"/>
+          <w:rPrChange w:id="129" w:author="gaetano amoroso" w:date="2020-02-18T14:59:00Z">
+            <w:rPr>
+              <w:rFonts w:ascii="Century Gothic" w:eastAsia="Century Gothic" w:hAnsi="Century Gothic" w:cs="Century Gothic"/>
+              <w:color w:val="000000"/>
+              <w:kern w:val="0"/>
+              <w:sz w:val="22"/>
+              <w:szCs w:val="22"/>
+              <w:lang w:eastAsia="en-GB"/>
+            </w:rPr>
+          </w:rPrChange>
         </w:rPr>
         <w:t xml:space="preserve"> un insieme di classi con funzionalità simile (tipicamente raggruppati in un unico</w:t>
       </w:r>
@@ -22224,23 +22668,49 @@
     <w:p>
       <w:pPr>
         <w:pStyle w:val="Standard"/>
-        <w:rPr>
-          <w:rFonts w:ascii="Century Gothic" w:eastAsia="Century Gothic" w:hAnsi="Century Gothic" w:cs="Century Gothic"/>
+        <w:spacing w:line="276" w:lineRule="auto"/>
+        <w:rPr>
+          <w:rFonts w:asciiTheme="majorHAnsi" w:eastAsia="Century Gothic" w:hAnsiTheme="majorHAnsi" w:cs="Century Gothic"/>
           <w:color w:val="000000"/>
           <w:kern w:val="0"/>
-          <w:sz w:val="22"/>
-          <w:szCs w:val="22"/>
+          <w:sz w:val="28"/>
+          <w:szCs w:val="28"/>
           <w:lang w:eastAsia="en-GB"/>
-        </w:rPr>
-      </w:pPr>
-      <w:r>
-        <w:rPr>
-          <w:rFonts w:ascii="Century Gothic" w:eastAsia="Century Gothic" w:hAnsi="Century Gothic" w:cs="Century Gothic"/>
+          <w:rPrChange w:id="130" w:author="gaetano amoroso" w:date="2020-02-18T14:59:00Z">
+            <w:rPr>
+              <w:rFonts w:ascii="Century Gothic" w:eastAsia="Century Gothic" w:hAnsi="Century Gothic" w:cs="Century Gothic"/>
+              <w:color w:val="000000"/>
+              <w:kern w:val="0"/>
+              <w:sz w:val="22"/>
+              <w:szCs w:val="22"/>
+              <w:lang w:eastAsia="en-GB"/>
+            </w:rPr>
+          </w:rPrChange>
+        </w:rPr>
+        <w:pPrChange w:id="131" w:author="gaetano amoroso" w:date="2020-02-18T15:00:00Z">
+          <w:pPr>
+            <w:pStyle w:val="Standard"/>
+          </w:pPr>
+        </w:pPrChange>
+      </w:pPr>
+      <w:r>
+        <w:rPr>
+          <w:rFonts w:asciiTheme="majorHAnsi" w:eastAsia="Century Gothic" w:hAnsiTheme="majorHAnsi" w:cs="Century Gothic"/>
           <w:color w:val="000000"/>
           <w:kern w:val="0"/>
-          <w:sz w:val="22"/>
-          <w:szCs w:val="22"/>
+          <w:sz w:val="28"/>
+          <w:szCs w:val="28"/>
           <w:lang w:eastAsia="en-GB"/>
+          <w:rPrChange w:id="132" w:author="gaetano amoroso" w:date="2020-02-18T14:59:00Z">
+            <w:rPr>
+              <w:rFonts w:ascii="Century Gothic" w:eastAsia="Century Gothic" w:hAnsi="Century Gothic" w:cs="Century Gothic"/>
+              <w:color w:val="000000"/>
+              <w:kern w:val="0"/>
+              <w:sz w:val="22"/>
+              <w:szCs w:val="22"/>
+              <w:lang w:eastAsia="en-GB"/>
+            </w:rPr>
+          </w:rPrChange>
         </w:rPr>
         <w:t>package).</w:t>
       </w:r>
@@ -22248,50 +22718,103 @@
     <w:p>
       <w:pPr>
         <w:pStyle w:val="Standard"/>
-        <w:rPr>
-          <w:rFonts w:ascii="Century Gothic" w:eastAsia="Century Gothic" w:hAnsi="Century Gothic" w:cs="Century Gothic"/>
+        <w:spacing w:line="276" w:lineRule="auto"/>
+        <w:rPr>
+          <w:rFonts w:asciiTheme="majorHAnsi" w:eastAsia="Century Gothic" w:hAnsiTheme="majorHAnsi" w:cs="Century Gothic"/>
           <w:color w:val="000000"/>
           <w:kern w:val="0"/>
-          <w:sz w:val="22"/>
-          <w:szCs w:val="22"/>
+          <w:sz w:val="28"/>
+          <w:szCs w:val="28"/>
           <w:lang w:eastAsia="en-GB"/>
-        </w:rPr>
+          <w:rPrChange w:id="133" w:author="gaetano amoroso" w:date="2020-02-18T14:59:00Z">
+            <w:rPr>
+              <w:rFonts w:ascii="Century Gothic" w:eastAsia="Century Gothic" w:hAnsi="Century Gothic" w:cs="Century Gothic"/>
+              <w:color w:val="000000"/>
+              <w:kern w:val="0"/>
+              <w:sz w:val="22"/>
+              <w:szCs w:val="22"/>
+              <w:lang w:eastAsia="en-GB"/>
+            </w:rPr>
+          </w:rPrChange>
+        </w:rPr>
+        <w:pPrChange w:id="134" w:author="gaetano amoroso" w:date="2020-02-18T15:00:00Z">
+          <w:pPr>
+            <w:pStyle w:val="Standard"/>
+          </w:pPr>
+        </w:pPrChange>
       </w:pPr>
     </w:p>
     <w:p>
       <w:pPr>
         <w:pStyle w:val="Standard"/>
-        <w:rPr>
-          <w:rFonts w:ascii="Century Gothic" w:eastAsia="Century Gothic" w:hAnsi="Century Gothic" w:cs="Century Gothic"/>
+        <w:spacing w:line="276" w:lineRule="auto"/>
+        <w:rPr>
+          <w:rFonts w:asciiTheme="majorHAnsi" w:eastAsia="Century Gothic" w:hAnsiTheme="majorHAnsi" w:cs="Century Gothic"/>
           <w:color w:val="000000"/>
           <w:kern w:val="0"/>
-          <w:sz w:val="22"/>
-          <w:szCs w:val="22"/>
+          <w:sz w:val="28"/>
+          <w:szCs w:val="28"/>
           <w:lang w:eastAsia="en-GB"/>
-        </w:rPr>
+          <w:rPrChange w:id="135" w:author="gaetano amoroso" w:date="2020-02-18T14:59:00Z">
+            <w:rPr>
+              <w:rFonts w:ascii="Century Gothic" w:eastAsia="Century Gothic" w:hAnsi="Century Gothic" w:cs="Century Gothic"/>
+              <w:color w:val="000000"/>
+              <w:kern w:val="0"/>
+              <w:sz w:val="22"/>
+              <w:szCs w:val="22"/>
+              <w:lang w:eastAsia="en-GB"/>
+            </w:rPr>
+          </w:rPrChange>
+        </w:rPr>
+        <w:pPrChange w:id="136" w:author="gaetano amoroso" w:date="2020-02-18T15:00:00Z">
+          <w:pPr>
+            <w:pStyle w:val="Standard"/>
+          </w:pPr>
+        </w:pPrChange>
       </w:pPr>
       <w:proofErr w:type="spellStart"/>
       <w:r>
         <w:rPr>
-          <w:rFonts w:ascii="Century Gothic" w:eastAsia="Century Gothic" w:hAnsi="Century Gothic" w:cs="Century Gothic"/>
+          <w:rFonts w:asciiTheme="majorHAnsi" w:eastAsia="Century Gothic" w:hAnsiTheme="majorHAnsi" w:cs="Century Gothic"/>
           <w:b/>
           <w:color w:val="000000"/>
           <w:kern w:val="0"/>
-          <w:sz w:val="22"/>
-          <w:szCs w:val="22"/>
+          <w:sz w:val="28"/>
+          <w:szCs w:val="28"/>
           <w:lang w:eastAsia="en-GB"/>
+          <w:rPrChange w:id="137" w:author="gaetano amoroso" w:date="2020-02-18T14:59:00Z">
+            <w:rPr>
+              <w:rFonts w:ascii="Century Gothic" w:eastAsia="Century Gothic" w:hAnsi="Century Gothic" w:cs="Century Gothic"/>
+              <w:b/>
+              <w:color w:val="000000"/>
+              <w:kern w:val="0"/>
+              <w:sz w:val="22"/>
+              <w:szCs w:val="22"/>
+              <w:lang w:eastAsia="en-GB"/>
+            </w:rPr>
+          </w:rPrChange>
         </w:rPr>
         <w:t>Logout</w:t>
       </w:r>
       <w:proofErr w:type="spellEnd"/>
       <w:r>
         <w:rPr>
-          <w:rFonts w:ascii="Century Gothic" w:eastAsia="Century Gothic" w:hAnsi="Century Gothic" w:cs="Century Gothic"/>
+          <w:rFonts w:asciiTheme="majorHAnsi" w:eastAsia="Century Gothic" w:hAnsiTheme="majorHAnsi" w:cs="Century Gothic"/>
           <w:color w:val="000000"/>
           <w:kern w:val="0"/>
-          <w:sz w:val="22"/>
-          <w:szCs w:val="22"/>
+          <w:sz w:val="28"/>
+          <w:szCs w:val="28"/>
           <w:lang w:eastAsia="en-GB"/>
+          <w:rPrChange w:id="138" w:author="gaetano amoroso" w:date="2020-02-18T14:59:00Z">
+            <w:rPr>
+              <w:rFonts w:ascii="Century Gothic" w:eastAsia="Century Gothic" w:hAnsi="Century Gothic" w:cs="Century Gothic"/>
+              <w:color w:val="000000"/>
+              <w:kern w:val="0"/>
+              <w:sz w:val="22"/>
+              <w:szCs w:val="22"/>
+              <w:lang w:eastAsia="en-GB"/>
+            </w:rPr>
+          </w:rPrChange>
         </w:rPr>
         <w:t>: Operazione attraverso la quale si termina un collegamento con un sistema al quale</w:t>
       </w:r>
@@ -22299,23 +22822,49 @@
     <w:p>
       <w:pPr>
         <w:pStyle w:val="Standard"/>
-        <w:rPr>
-          <w:rFonts w:ascii="Century Gothic" w:eastAsia="Century Gothic" w:hAnsi="Century Gothic" w:cs="Century Gothic"/>
+        <w:spacing w:line="276" w:lineRule="auto"/>
+        <w:rPr>
+          <w:rFonts w:asciiTheme="majorHAnsi" w:eastAsia="Century Gothic" w:hAnsiTheme="majorHAnsi" w:cs="Century Gothic"/>
           <w:color w:val="000000"/>
           <w:kern w:val="0"/>
-          <w:sz w:val="22"/>
-          <w:szCs w:val="22"/>
+          <w:sz w:val="28"/>
+          <w:szCs w:val="28"/>
           <w:lang w:eastAsia="en-GB"/>
-        </w:rPr>
-      </w:pPr>
-      <w:r>
-        <w:rPr>
-          <w:rFonts w:ascii="Century Gothic" w:eastAsia="Century Gothic" w:hAnsi="Century Gothic" w:cs="Century Gothic"/>
+          <w:rPrChange w:id="139" w:author="gaetano amoroso" w:date="2020-02-18T14:59:00Z">
+            <w:rPr>
+              <w:rFonts w:ascii="Century Gothic" w:eastAsia="Century Gothic" w:hAnsi="Century Gothic" w:cs="Century Gothic"/>
+              <w:color w:val="000000"/>
+              <w:kern w:val="0"/>
+              <w:sz w:val="22"/>
+              <w:szCs w:val="22"/>
+              <w:lang w:eastAsia="en-GB"/>
+            </w:rPr>
+          </w:rPrChange>
+        </w:rPr>
+        <w:pPrChange w:id="140" w:author="gaetano amoroso" w:date="2020-02-18T15:00:00Z">
+          <w:pPr>
+            <w:pStyle w:val="Standard"/>
+          </w:pPr>
+        </w:pPrChange>
+      </w:pPr>
+      <w:r>
+        <w:rPr>
+          <w:rFonts w:asciiTheme="majorHAnsi" w:eastAsia="Century Gothic" w:hAnsiTheme="majorHAnsi" w:cs="Century Gothic"/>
           <w:color w:val="000000"/>
           <w:kern w:val="0"/>
-          <w:sz w:val="22"/>
-          <w:szCs w:val="22"/>
+          <w:sz w:val="28"/>
+          <w:szCs w:val="28"/>
           <w:lang w:eastAsia="en-GB"/>
+          <w:rPrChange w:id="141" w:author="gaetano amoroso" w:date="2020-02-18T14:59:00Z">
+            <w:rPr>
+              <w:rFonts w:ascii="Century Gothic" w:eastAsia="Century Gothic" w:hAnsi="Century Gothic" w:cs="Century Gothic"/>
+              <w:color w:val="000000"/>
+              <w:kern w:val="0"/>
+              <w:sz w:val="22"/>
+              <w:szCs w:val="22"/>
+              <w:lang w:eastAsia="en-GB"/>
+            </w:rPr>
+          </w:rPrChange>
         </w:rPr>
         <w:t>si ha accesso attraverso un nome utente e una password (vedi login).</w:t>
       </w:r>
@@ -22323,49 +22872,102 @@
     <w:p>
       <w:pPr>
         <w:pStyle w:val="Standard"/>
-        <w:rPr>
-          <w:rFonts w:ascii="Century Gothic" w:eastAsia="Century Gothic" w:hAnsi="Century Gothic" w:cs="Century Gothic"/>
+        <w:spacing w:line="276" w:lineRule="auto"/>
+        <w:rPr>
+          <w:rFonts w:asciiTheme="majorHAnsi" w:eastAsia="Century Gothic" w:hAnsiTheme="majorHAnsi" w:cs="Century Gothic"/>
           <w:color w:val="000000"/>
           <w:kern w:val="0"/>
-          <w:sz w:val="22"/>
-          <w:szCs w:val="22"/>
+          <w:sz w:val="28"/>
+          <w:szCs w:val="28"/>
           <w:lang w:eastAsia="en-GB"/>
-        </w:rPr>
+          <w:rPrChange w:id="142" w:author="gaetano amoroso" w:date="2020-02-18T14:59:00Z">
+            <w:rPr>
+              <w:rFonts w:ascii="Century Gothic" w:eastAsia="Century Gothic" w:hAnsi="Century Gothic" w:cs="Century Gothic"/>
+              <w:color w:val="000000"/>
+              <w:kern w:val="0"/>
+              <w:sz w:val="22"/>
+              <w:szCs w:val="22"/>
+              <w:lang w:eastAsia="en-GB"/>
+            </w:rPr>
+          </w:rPrChange>
+        </w:rPr>
+        <w:pPrChange w:id="143" w:author="gaetano amoroso" w:date="2020-02-18T15:00:00Z">
+          <w:pPr>
+            <w:pStyle w:val="Standard"/>
+          </w:pPr>
+        </w:pPrChange>
       </w:pPr>
     </w:p>
     <w:p>
       <w:pPr>
         <w:pStyle w:val="Standard"/>
-        <w:jc w:val="both"/>
-        <w:rPr>
-          <w:rFonts w:ascii="Century Gothic" w:eastAsia="Century Gothic" w:hAnsi="Century Gothic" w:cs="Century Gothic"/>
+        <w:spacing w:line="276" w:lineRule="auto"/>
+        <w:rPr>
+          <w:rFonts w:asciiTheme="majorHAnsi" w:eastAsia="Century Gothic" w:hAnsiTheme="majorHAnsi" w:cs="Century Gothic"/>
           <w:color w:val="000000"/>
           <w:kern w:val="0"/>
-          <w:sz w:val="22"/>
-          <w:szCs w:val="22"/>
+          <w:sz w:val="28"/>
+          <w:szCs w:val="28"/>
           <w:lang w:eastAsia="en-GB"/>
-        </w:rPr>
-      </w:pPr>
-      <w:r>
-        <w:rPr>
-          <w:rFonts w:ascii="Century Gothic" w:eastAsia="Century Gothic" w:hAnsi="Century Gothic" w:cs="Century Gothic"/>
+          <w:rPrChange w:id="144" w:author="gaetano amoroso" w:date="2020-02-18T14:59:00Z">
+            <w:rPr>
+              <w:rFonts w:ascii="Century Gothic" w:eastAsia="Century Gothic" w:hAnsi="Century Gothic" w:cs="Century Gothic"/>
+              <w:color w:val="000000"/>
+              <w:kern w:val="0"/>
+              <w:sz w:val="22"/>
+              <w:szCs w:val="22"/>
+              <w:lang w:eastAsia="en-GB"/>
+            </w:rPr>
+          </w:rPrChange>
+        </w:rPr>
+        <w:pPrChange w:id="145" w:author="gaetano amoroso" w:date="2020-02-18T15:00:00Z">
+          <w:pPr>
+            <w:pStyle w:val="Standard"/>
+            <w:jc w:val="both"/>
+          </w:pPr>
+        </w:pPrChange>
+      </w:pPr>
+      <w:r>
+        <w:rPr>
+          <w:rFonts w:asciiTheme="majorHAnsi" w:eastAsia="Century Gothic" w:hAnsiTheme="majorHAnsi" w:cs="Century Gothic"/>
           <w:b/>
           <w:color w:val="000000"/>
           <w:kern w:val="0"/>
-          <w:sz w:val="22"/>
-          <w:szCs w:val="22"/>
+          <w:sz w:val="28"/>
+          <w:szCs w:val="28"/>
           <w:lang w:eastAsia="en-GB"/>
+          <w:rPrChange w:id="146" w:author="gaetano amoroso" w:date="2020-02-18T14:59:00Z">
+            <w:rPr>
+              <w:rFonts w:ascii="Century Gothic" w:eastAsia="Century Gothic" w:hAnsi="Century Gothic" w:cs="Century Gothic"/>
+              <w:b/>
+              <w:color w:val="000000"/>
+              <w:kern w:val="0"/>
+              <w:sz w:val="22"/>
+              <w:szCs w:val="22"/>
+              <w:lang w:eastAsia="en-GB"/>
+            </w:rPr>
+          </w:rPrChange>
         </w:rPr>
         <w:t>MySQL</w:t>
       </w:r>
       <w:r>
         <w:rPr>
-          <w:rFonts w:ascii="Century Gothic" w:eastAsia="Century Gothic" w:hAnsi="Century Gothic" w:cs="Century Gothic"/>
+          <w:rFonts w:asciiTheme="majorHAnsi" w:eastAsia="Century Gothic" w:hAnsiTheme="majorHAnsi" w:cs="Century Gothic"/>
           <w:color w:val="000000"/>
           <w:kern w:val="0"/>
-          <w:sz w:val="22"/>
-          <w:szCs w:val="22"/>
+          <w:sz w:val="28"/>
+          <w:szCs w:val="28"/>
           <w:lang w:eastAsia="en-GB"/>
+          <w:rPrChange w:id="147" w:author="gaetano amoroso" w:date="2020-02-18T14:59:00Z">
+            <w:rPr>
+              <w:rFonts w:ascii="Century Gothic" w:eastAsia="Century Gothic" w:hAnsi="Century Gothic" w:cs="Century Gothic"/>
+              <w:color w:val="000000"/>
+              <w:kern w:val="0"/>
+              <w:sz w:val="22"/>
+              <w:szCs w:val="22"/>
+              <w:lang w:eastAsia="en-GB"/>
+            </w:rPr>
+          </w:rPrChange>
         </w:rPr>
         <w:t>: Database management system relazionale, composto da un client con interfaccia a caratteri e un server, disponibile su molte piattaforme.</w:t>
       </w:r>
@@ -22373,101 +22975,258 @@
     <w:p>
       <w:pPr>
         <w:pStyle w:val="Standard"/>
-        <w:jc w:val="both"/>
-        <w:rPr>
-          <w:rFonts w:ascii="Century Gothic" w:eastAsia="Century Gothic" w:hAnsi="Century Gothic" w:cs="Century Gothic"/>
+        <w:spacing w:line="276" w:lineRule="auto"/>
+        <w:rPr>
+          <w:del w:id="148" w:author="gaetano amoroso" w:date="2020-02-18T15:00:00Z"/>
+          <w:rFonts w:asciiTheme="majorHAnsi" w:eastAsia="Century Gothic" w:hAnsiTheme="majorHAnsi" w:cs="Century Gothic"/>
           <w:color w:val="000000"/>
           <w:kern w:val="0"/>
-          <w:sz w:val="22"/>
-          <w:szCs w:val="22"/>
+          <w:sz w:val="28"/>
+          <w:szCs w:val="28"/>
           <w:lang w:eastAsia="en-GB"/>
-        </w:rPr>
+          <w:rPrChange w:id="149" w:author="gaetano amoroso" w:date="2020-02-18T14:59:00Z">
+            <w:rPr>
+              <w:del w:id="150" w:author="gaetano amoroso" w:date="2020-02-18T15:00:00Z"/>
+              <w:rFonts w:ascii="Century Gothic" w:eastAsia="Century Gothic" w:hAnsi="Century Gothic" w:cs="Century Gothic"/>
+              <w:color w:val="000000"/>
+              <w:kern w:val="0"/>
+              <w:sz w:val="22"/>
+              <w:szCs w:val="22"/>
+              <w:lang w:eastAsia="en-GB"/>
+            </w:rPr>
+          </w:rPrChange>
+        </w:rPr>
+        <w:pPrChange w:id="151" w:author="gaetano amoroso" w:date="2020-02-18T15:00:00Z">
+          <w:pPr>
+            <w:pStyle w:val="Standard"/>
+            <w:jc w:val="both"/>
+          </w:pPr>
+        </w:pPrChange>
       </w:pPr>
     </w:p>
     <w:p>
       <w:pPr>
         <w:pStyle w:val="Standard"/>
-        <w:jc w:val="both"/>
-        <w:rPr>
-          <w:rFonts w:ascii="Century Gothic" w:eastAsia="Century Gothic" w:hAnsi="Century Gothic" w:cs="Century Gothic"/>
+        <w:spacing w:line="276" w:lineRule="auto"/>
+        <w:rPr>
+          <w:rFonts w:asciiTheme="majorHAnsi" w:eastAsia="Century Gothic" w:hAnsiTheme="majorHAnsi" w:cs="Century Gothic"/>
           <w:color w:val="000000"/>
           <w:kern w:val="0"/>
-          <w:sz w:val="22"/>
-          <w:szCs w:val="22"/>
+          <w:sz w:val="28"/>
+          <w:szCs w:val="28"/>
           <w:lang w:eastAsia="en-GB"/>
-        </w:rPr>
-      </w:pPr>
-      <w:r>
-        <w:rPr>
-          <w:rFonts w:ascii="Century Gothic" w:eastAsia="Century Gothic" w:hAnsi="Century Gothic" w:cs="Century Gothic"/>
+          <w:rPrChange w:id="152" w:author="gaetano amoroso" w:date="2020-02-18T14:59:00Z">
+            <w:rPr>
+              <w:rFonts w:ascii="Century Gothic" w:eastAsia="Century Gothic" w:hAnsi="Century Gothic" w:cs="Century Gothic"/>
+              <w:color w:val="000000"/>
+              <w:kern w:val="0"/>
+              <w:sz w:val="22"/>
+              <w:szCs w:val="22"/>
+              <w:lang w:eastAsia="en-GB"/>
+            </w:rPr>
+          </w:rPrChange>
+        </w:rPr>
+        <w:pPrChange w:id="153" w:author="gaetano amoroso" w:date="2020-02-18T15:00:00Z">
+          <w:pPr>
+            <w:pStyle w:val="Standard"/>
+            <w:jc w:val="both"/>
+          </w:pPr>
+        </w:pPrChange>
+      </w:pPr>
+      <w:del w:id="154" w:author="gaetano amoroso" w:date="2020-02-18T15:00:00Z">
+        <w:r>
+          <w:rPr>
+            <w:rFonts w:asciiTheme="majorHAnsi" w:eastAsia="Century Gothic" w:hAnsiTheme="majorHAnsi" w:cs="Century Gothic"/>
+            <w:b/>
+            <w:color w:val="000000"/>
+            <w:kern w:val="0"/>
+            <w:sz w:val="28"/>
+            <w:szCs w:val="28"/>
+            <w:lang w:eastAsia="en-GB"/>
+            <w:rPrChange w:id="155" w:author="gaetano amoroso" w:date="2020-02-18T14:59:00Z">
+              <w:rPr>
+                <w:rFonts w:ascii="Century Gothic" w:eastAsia="Century Gothic" w:hAnsi="Century Gothic" w:cs="Century Gothic"/>
+                <w:b/>
+                <w:color w:val="000000"/>
+                <w:kern w:val="0"/>
+                <w:sz w:val="22"/>
+                <w:szCs w:val="22"/>
+                <w:lang w:eastAsia="en-GB"/>
+              </w:rPr>
+            </w:rPrChange>
+          </w:rPr>
+          <w:delText>P</w:delText>
+        </w:r>
+      </w:del>
+      <w:proofErr w:type="spellStart"/>
+      <w:r>
+        <w:rPr>
+          <w:rFonts w:asciiTheme="majorHAnsi" w:eastAsia="Century Gothic" w:hAnsiTheme="majorHAnsi" w:cs="Century Gothic"/>
           <w:b/>
           <w:color w:val="000000"/>
           <w:kern w:val="0"/>
-          <w:sz w:val="22"/>
-          <w:szCs w:val="22"/>
+          <w:sz w:val="28"/>
+          <w:szCs w:val="28"/>
           <w:lang w:eastAsia="en-GB"/>
-        </w:rPr>
-        <w:t>Password</w:t>
-      </w:r>
-      <w:r>
-        <w:rPr>
-          <w:rFonts w:ascii="Century Gothic" w:eastAsia="Century Gothic" w:hAnsi="Century Gothic" w:cs="Century Gothic"/>
+          <w:rPrChange w:id="156" w:author="gaetano amoroso" w:date="2020-02-18T14:59:00Z">
+            <w:rPr>
+              <w:rFonts w:ascii="Century Gothic" w:eastAsia="Century Gothic" w:hAnsi="Century Gothic" w:cs="Century Gothic"/>
+              <w:b/>
+              <w:color w:val="000000"/>
+              <w:kern w:val="0"/>
+              <w:sz w:val="22"/>
+              <w:szCs w:val="22"/>
+              <w:lang w:eastAsia="en-GB"/>
+            </w:rPr>
+          </w:rPrChange>
+        </w:rPr>
+        <w:t>assword</w:t>
+      </w:r>
+      <w:proofErr w:type="spellEnd"/>
+      <w:r>
+        <w:rPr>
+          <w:rFonts w:asciiTheme="majorHAnsi" w:eastAsia="Century Gothic" w:hAnsiTheme="majorHAnsi" w:cs="Century Gothic"/>
           <w:color w:val="000000"/>
           <w:kern w:val="0"/>
-          <w:sz w:val="22"/>
-          <w:szCs w:val="22"/>
+          <w:sz w:val="28"/>
+          <w:szCs w:val="28"/>
           <w:lang w:eastAsia="en-GB"/>
-        </w:rPr>
-        <w:t>: È un metodo di sicurezza che, mediante una stringa di caratteri, permette di identificare un utente specifico. Generalmente le password sono formate da una sequenza di lettere e numeri; digitando correttamente questi caratteri, si può avere accesso al computer o alla rete.</w:t>
-      </w:r>
-    </w:p>
-    <w:p>
-      <w:pPr>
-        <w:pStyle w:val="Standard"/>
-        <w:jc w:val="both"/>
-        <w:rPr>
-          <w:rFonts w:ascii="Century Gothic" w:eastAsia="Century Gothic" w:hAnsi="Century Gothic" w:cs="Century Gothic"/>
+          <w:rPrChange w:id="157" w:author="gaetano amoroso" w:date="2020-02-18T14:59:00Z">
+            <w:rPr>
+              <w:rFonts w:ascii="Century Gothic" w:eastAsia="Century Gothic" w:hAnsi="Century Gothic" w:cs="Century Gothic"/>
+              <w:color w:val="000000"/>
+              <w:kern w:val="0"/>
+              <w:sz w:val="22"/>
+              <w:szCs w:val="22"/>
+              <w:lang w:eastAsia="en-GB"/>
+            </w:rPr>
+          </w:rPrChange>
+        </w:rPr>
+        <w:t xml:space="preserve">: È un metodo di sicurezza che, mediante una stringa di caratteri, permette di </w:t>
+      </w:r>
+      <w:r>
+        <w:rPr>
+          <w:rFonts w:asciiTheme="majorHAnsi" w:eastAsia="Century Gothic" w:hAnsiTheme="majorHAnsi" w:cs="Century Gothic"/>
           <w:color w:val="000000"/>
           <w:kern w:val="0"/>
-          <w:sz w:val="22"/>
-          <w:szCs w:val="22"/>
+          <w:sz w:val="28"/>
+          <w:szCs w:val="28"/>
           <w:lang w:eastAsia="en-GB"/>
-        </w:rPr>
-      </w:pPr>
+          <w:rPrChange w:id="158" w:author="gaetano amoroso" w:date="2020-02-18T14:59:00Z">
+            <w:rPr>
+              <w:rFonts w:ascii="Century Gothic" w:eastAsia="Century Gothic" w:hAnsi="Century Gothic" w:cs="Century Gothic"/>
+              <w:color w:val="000000"/>
+              <w:kern w:val="0"/>
+              <w:sz w:val="22"/>
+              <w:szCs w:val="22"/>
+              <w:lang w:eastAsia="en-GB"/>
+            </w:rPr>
+          </w:rPrChange>
+        </w:rPr>
+        <w:lastRenderedPageBreak/>
+        <w:t>identificare un utente specifico. Generalmente le password sono formate da una sequenza di lettere e numeri; digitando correttamente questi caratteri, si può avere accesso al computer o alla rete.</w:t>
+      </w:r>
     </w:p>
     <w:p>
       <w:pPr>
         <w:pStyle w:val="Standard"/>
-        <w:jc w:val="both"/>
-        <w:rPr>
-          <w:rFonts w:ascii="Century Gothic" w:eastAsia="Century Gothic" w:hAnsi="Century Gothic" w:cs="Century Gothic"/>
+        <w:spacing w:line="276" w:lineRule="auto"/>
+        <w:rPr>
+          <w:rFonts w:asciiTheme="majorHAnsi" w:eastAsia="Century Gothic" w:hAnsiTheme="majorHAnsi" w:cs="Century Gothic"/>
           <w:color w:val="000000"/>
           <w:kern w:val="0"/>
-          <w:sz w:val="22"/>
-          <w:szCs w:val="22"/>
+          <w:sz w:val="28"/>
+          <w:szCs w:val="28"/>
           <w:lang w:eastAsia="en-GB"/>
-        </w:rPr>
-      </w:pPr>
-      <w:r>
-        <w:rPr>
-          <w:rFonts w:ascii="Century Gothic" w:eastAsia="Century Gothic" w:hAnsi="Century Gothic" w:cs="Century Gothic"/>
+          <w:rPrChange w:id="159" w:author="gaetano amoroso" w:date="2020-02-18T14:59:00Z">
+            <w:rPr>
+              <w:rFonts w:ascii="Century Gothic" w:eastAsia="Century Gothic" w:hAnsi="Century Gothic" w:cs="Century Gothic"/>
+              <w:color w:val="000000"/>
+              <w:kern w:val="0"/>
+              <w:sz w:val="22"/>
+              <w:szCs w:val="22"/>
+              <w:lang w:eastAsia="en-GB"/>
+            </w:rPr>
+          </w:rPrChange>
+        </w:rPr>
+        <w:pPrChange w:id="160" w:author="gaetano amoroso" w:date="2020-02-18T15:00:00Z">
+          <w:pPr>
+            <w:pStyle w:val="Standard"/>
+            <w:jc w:val="both"/>
+          </w:pPr>
+        </w:pPrChange>
+      </w:pPr>
+    </w:p>
+    <w:p>
+      <w:pPr>
+        <w:pStyle w:val="Standard"/>
+        <w:spacing w:line="276" w:lineRule="auto"/>
+        <w:rPr>
+          <w:rFonts w:asciiTheme="majorHAnsi" w:eastAsia="Century Gothic" w:hAnsiTheme="majorHAnsi" w:cs="Century Gothic"/>
+          <w:color w:val="000000"/>
+          <w:kern w:val="0"/>
+          <w:sz w:val="28"/>
+          <w:szCs w:val="28"/>
+          <w:lang w:eastAsia="en-GB"/>
+          <w:rPrChange w:id="161" w:author="gaetano amoroso" w:date="2020-02-18T14:59:00Z">
+            <w:rPr>
+              <w:rFonts w:ascii="Century Gothic" w:eastAsia="Century Gothic" w:hAnsi="Century Gothic" w:cs="Century Gothic"/>
+              <w:color w:val="000000"/>
+              <w:kern w:val="0"/>
+              <w:sz w:val="22"/>
+              <w:szCs w:val="22"/>
+              <w:lang w:eastAsia="en-GB"/>
+            </w:rPr>
+          </w:rPrChange>
+        </w:rPr>
+        <w:pPrChange w:id="162" w:author="gaetano amoroso" w:date="2020-02-18T15:00:00Z">
+          <w:pPr>
+            <w:pStyle w:val="Standard"/>
+            <w:jc w:val="both"/>
+          </w:pPr>
+        </w:pPrChange>
+      </w:pPr>
+      <w:r>
+        <w:rPr>
+          <w:rFonts w:asciiTheme="majorHAnsi" w:eastAsia="Century Gothic" w:hAnsiTheme="majorHAnsi" w:cs="Century Gothic"/>
           <w:b/>
           <w:color w:val="000000"/>
           <w:kern w:val="0"/>
-          <w:sz w:val="22"/>
-          <w:szCs w:val="22"/>
+          <w:sz w:val="28"/>
+          <w:szCs w:val="28"/>
           <w:lang w:eastAsia="en-GB"/>
+          <w:rPrChange w:id="163" w:author="gaetano amoroso" w:date="2020-02-18T14:59:00Z">
+            <w:rPr>
+              <w:rFonts w:ascii="Century Gothic" w:eastAsia="Century Gothic" w:hAnsi="Century Gothic" w:cs="Century Gothic"/>
+              <w:b/>
+              <w:color w:val="000000"/>
+              <w:kern w:val="0"/>
+              <w:sz w:val="22"/>
+              <w:szCs w:val="22"/>
+              <w:lang w:eastAsia="en-GB"/>
+            </w:rPr>
+          </w:rPrChange>
         </w:rPr>
         <w:t>Package</w:t>
       </w:r>
       <w:r>
         <w:rPr>
-          <w:rFonts w:ascii="Century Gothic" w:eastAsia="Century Gothic" w:hAnsi="Century Gothic" w:cs="Century Gothic"/>
+          <w:rFonts w:asciiTheme="majorHAnsi" w:eastAsia="Century Gothic" w:hAnsiTheme="majorHAnsi" w:cs="Century Gothic"/>
           <w:color w:val="000000"/>
           <w:kern w:val="0"/>
-          <w:sz w:val="22"/>
-          <w:szCs w:val="22"/>
+          <w:sz w:val="28"/>
+          <w:szCs w:val="28"/>
           <w:lang w:eastAsia="en-GB"/>
+          <w:rPrChange w:id="164" w:author="gaetano amoroso" w:date="2020-02-18T14:59:00Z">
+            <w:rPr>
+              <w:rFonts w:ascii="Century Gothic" w:eastAsia="Century Gothic" w:hAnsi="Century Gothic" w:cs="Century Gothic"/>
+              <w:color w:val="000000"/>
+              <w:kern w:val="0"/>
+              <w:sz w:val="22"/>
+              <w:szCs w:val="22"/>
+              <w:lang w:eastAsia="en-GB"/>
+            </w:rPr>
+          </w:rPrChange>
         </w:rPr>
         <w:t>: Un Package rappresenta una collezione di classi ed interfacce che possono essere raggruppate in base alla funzione comune da esse svolta</w:t>
       </w:r>
@@ -22475,50 +23234,103 @@
     <w:p>
       <w:pPr>
         <w:pStyle w:val="Standard"/>
-        <w:jc w:val="both"/>
-        <w:rPr>
-          <w:rFonts w:ascii="Century Gothic" w:eastAsia="Century Gothic" w:hAnsi="Century Gothic" w:cs="Century Gothic"/>
+        <w:spacing w:line="276" w:lineRule="auto"/>
+        <w:rPr>
+          <w:rFonts w:asciiTheme="majorHAnsi" w:eastAsia="Century Gothic" w:hAnsiTheme="majorHAnsi" w:cs="Century Gothic"/>
           <w:color w:val="000000"/>
           <w:kern w:val="0"/>
-          <w:sz w:val="22"/>
-          <w:szCs w:val="22"/>
+          <w:sz w:val="28"/>
+          <w:szCs w:val="28"/>
           <w:lang w:eastAsia="en-GB"/>
-        </w:rPr>
+          <w:rPrChange w:id="165" w:author="gaetano amoroso" w:date="2020-02-18T14:59:00Z">
+            <w:rPr>
+              <w:rFonts w:ascii="Century Gothic" w:eastAsia="Century Gothic" w:hAnsi="Century Gothic" w:cs="Century Gothic"/>
+              <w:color w:val="000000"/>
+              <w:kern w:val="0"/>
+              <w:sz w:val="22"/>
+              <w:szCs w:val="22"/>
+              <w:lang w:eastAsia="en-GB"/>
+            </w:rPr>
+          </w:rPrChange>
+        </w:rPr>
+        <w:pPrChange w:id="166" w:author="gaetano amoroso" w:date="2020-02-18T15:00:00Z">
+          <w:pPr>
+            <w:pStyle w:val="Standard"/>
+            <w:jc w:val="both"/>
+          </w:pPr>
+        </w:pPrChange>
       </w:pPr>
     </w:p>
     <w:p>
       <w:pPr>
         <w:pStyle w:val="Standard"/>
-        <w:jc w:val="both"/>
-        <w:rPr>
-          <w:rFonts w:ascii="Century Gothic" w:eastAsia="Century Gothic" w:hAnsi="Century Gothic" w:cs="Century Gothic"/>
+        <w:spacing w:line="276" w:lineRule="auto"/>
+        <w:rPr>
+          <w:rFonts w:asciiTheme="majorHAnsi" w:eastAsia="Century Gothic" w:hAnsiTheme="majorHAnsi" w:cs="Century Gothic"/>
           <w:color w:val="000000"/>
           <w:kern w:val="0"/>
-          <w:sz w:val="22"/>
-          <w:szCs w:val="22"/>
+          <w:sz w:val="28"/>
+          <w:szCs w:val="28"/>
           <w:lang w:eastAsia="en-GB"/>
-        </w:rPr>
-      </w:pPr>
-      <w:r>
-        <w:rPr>
-          <w:rFonts w:ascii="Century Gothic" w:eastAsia="Century Gothic" w:hAnsi="Century Gothic" w:cs="Century Gothic"/>
+          <w:rPrChange w:id="167" w:author="gaetano amoroso" w:date="2020-02-18T14:59:00Z">
+            <w:rPr>
+              <w:rFonts w:ascii="Century Gothic" w:eastAsia="Century Gothic" w:hAnsi="Century Gothic" w:cs="Century Gothic"/>
+              <w:color w:val="000000"/>
+              <w:kern w:val="0"/>
+              <w:sz w:val="22"/>
+              <w:szCs w:val="22"/>
+              <w:lang w:eastAsia="en-GB"/>
+            </w:rPr>
+          </w:rPrChange>
+        </w:rPr>
+        <w:pPrChange w:id="168" w:author="gaetano amoroso" w:date="2020-02-18T15:00:00Z">
+          <w:pPr>
+            <w:pStyle w:val="Standard"/>
+            <w:jc w:val="both"/>
+          </w:pPr>
+        </w:pPrChange>
+      </w:pPr>
+      <w:r>
+        <w:rPr>
+          <w:rFonts w:asciiTheme="majorHAnsi" w:eastAsia="Century Gothic" w:hAnsiTheme="majorHAnsi" w:cs="Century Gothic"/>
           <w:b/>
           <w:color w:val="000000"/>
           <w:kern w:val="0"/>
-          <w:sz w:val="22"/>
-          <w:szCs w:val="22"/>
+          <w:sz w:val="28"/>
+          <w:szCs w:val="28"/>
           <w:lang w:eastAsia="en-GB"/>
+          <w:rPrChange w:id="169" w:author="gaetano amoroso" w:date="2020-02-18T14:59:00Z">
+            <w:rPr>
+              <w:rFonts w:ascii="Century Gothic" w:eastAsia="Century Gothic" w:hAnsi="Century Gothic" w:cs="Century Gothic"/>
+              <w:b/>
+              <w:color w:val="000000"/>
+              <w:kern w:val="0"/>
+              <w:sz w:val="22"/>
+              <w:szCs w:val="22"/>
+              <w:lang w:eastAsia="en-GB"/>
+            </w:rPr>
+          </w:rPrChange>
         </w:rPr>
         <w:t>Server</w:t>
       </w:r>
       <w:r>
         <w:rPr>
-          <w:rFonts w:ascii="Century Gothic" w:eastAsia="Century Gothic" w:hAnsi="Century Gothic" w:cs="Century Gothic"/>
+          <w:rFonts w:asciiTheme="majorHAnsi" w:eastAsia="Century Gothic" w:hAnsiTheme="majorHAnsi" w:cs="Century Gothic"/>
           <w:color w:val="000000"/>
           <w:kern w:val="0"/>
-          <w:sz w:val="22"/>
-          <w:szCs w:val="22"/>
+          <w:sz w:val="28"/>
+          <w:szCs w:val="28"/>
           <w:lang w:eastAsia="en-GB"/>
+          <w:rPrChange w:id="170" w:author="gaetano amoroso" w:date="2020-02-18T14:59:00Z">
+            <w:rPr>
+              <w:rFonts w:ascii="Century Gothic" w:eastAsia="Century Gothic" w:hAnsi="Century Gothic" w:cs="Century Gothic"/>
+              <w:color w:val="000000"/>
+              <w:kern w:val="0"/>
+              <w:sz w:val="22"/>
+              <w:szCs w:val="22"/>
+              <w:lang w:eastAsia="en-GB"/>
+            </w:rPr>
+          </w:rPrChange>
         </w:rPr>
         <w:t>: Programma di gestione di un servizio che invia informazioni in un particolare formato ricevuto e interpretato da un programma Client dal lato ricevente.</w:t>
       </w:r>
@@ -22526,138 +23338,254 @@
     <w:p>
       <w:pPr>
         <w:pStyle w:val="Standard"/>
-        <w:jc w:val="both"/>
-        <w:rPr>
-          <w:rFonts w:ascii="Century Gothic" w:eastAsia="Century Gothic" w:hAnsi="Century Gothic" w:cs="Century Gothic"/>
+        <w:spacing w:line="276" w:lineRule="auto"/>
+        <w:rPr>
+          <w:rFonts w:asciiTheme="majorHAnsi" w:eastAsia="Century Gothic" w:hAnsiTheme="majorHAnsi" w:cs="Century Gothic"/>
           <w:color w:val="000000"/>
           <w:kern w:val="0"/>
-          <w:sz w:val="22"/>
-          <w:szCs w:val="22"/>
+          <w:sz w:val="28"/>
+          <w:szCs w:val="28"/>
           <w:lang w:eastAsia="en-GB"/>
-        </w:rPr>
+          <w:rPrChange w:id="171" w:author="gaetano amoroso" w:date="2020-02-18T14:59:00Z">
+            <w:rPr>
+              <w:rFonts w:ascii="Century Gothic" w:eastAsia="Century Gothic" w:hAnsi="Century Gothic" w:cs="Century Gothic"/>
+              <w:color w:val="000000"/>
+              <w:kern w:val="0"/>
+              <w:sz w:val="22"/>
+              <w:szCs w:val="22"/>
+              <w:lang w:eastAsia="en-GB"/>
+            </w:rPr>
+          </w:rPrChange>
+        </w:rPr>
+        <w:pPrChange w:id="172" w:author="gaetano amoroso" w:date="2020-02-18T15:00:00Z">
+          <w:pPr>
+            <w:pStyle w:val="Standard"/>
+            <w:jc w:val="both"/>
+          </w:pPr>
+        </w:pPrChange>
       </w:pPr>
     </w:p>
     <w:p>
       <w:pPr>
         <w:pStyle w:val="Standard"/>
-        <w:jc w:val="both"/>
-        <w:rPr>
-          <w:rFonts w:ascii="Century Gothic" w:eastAsia="Century Gothic" w:hAnsi="Century Gothic" w:cs="Century Gothic"/>
+        <w:spacing w:line="276" w:lineRule="auto"/>
+        <w:rPr>
+          <w:rFonts w:asciiTheme="majorHAnsi" w:eastAsia="Century Gothic" w:hAnsiTheme="majorHAnsi" w:cs="Century Gothic"/>
           <w:color w:val="000000"/>
           <w:kern w:val="0"/>
-          <w:sz w:val="22"/>
-          <w:szCs w:val="22"/>
+          <w:sz w:val="28"/>
+          <w:szCs w:val="28"/>
           <w:lang w:eastAsia="en-GB"/>
-        </w:rPr>
+          <w:rPrChange w:id="173" w:author="gaetano amoroso" w:date="2020-02-18T14:59:00Z">
+            <w:rPr>
+              <w:rFonts w:ascii="Century Gothic" w:eastAsia="Century Gothic" w:hAnsi="Century Gothic" w:cs="Century Gothic"/>
+              <w:color w:val="000000"/>
+              <w:kern w:val="0"/>
+              <w:sz w:val="22"/>
+              <w:szCs w:val="22"/>
+              <w:lang w:eastAsia="en-GB"/>
+            </w:rPr>
+          </w:rPrChange>
+        </w:rPr>
+        <w:pPrChange w:id="174" w:author="gaetano amoroso" w:date="2020-02-18T15:00:00Z">
+          <w:pPr>
+            <w:pStyle w:val="Standard"/>
+            <w:jc w:val="both"/>
+          </w:pPr>
+        </w:pPrChange>
       </w:pPr>
       <w:proofErr w:type="spellStart"/>
       <w:r>
         <w:rPr>
-          <w:rFonts w:ascii="Century Gothic" w:eastAsia="Century Gothic" w:hAnsi="Century Gothic" w:cs="Century Gothic"/>
+          <w:rFonts w:asciiTheme="majorHAnsi" w:eastAsia="Century Gothic" w:hAnsiTheme="majorHAnsi" w:cs="Century Gothic"/>
           <w:b/>
           <w:color w:val="000000"/>
           <w:kern w:val="0"/>
-          <w:sz w:val="22"/>
-          <w:szCs w:val="22"/>
+          <w:sz w:val="28"/>
+          <w:szCs w:val="28"/>
           <w:lang w:eastAsia="en-GB"/>
+          <w:rPrChange w:id="175" w:author="gaetano amoroso" w:date="2020-02-18T14:59:00Z">
+            <w:rPr>
+              <w:rFonts w:ascii="Century Gothic" w:eastAsia="Century Gothic" w:hAnsi="Century Gothic" w:cs="Century Gothic"/>
+              <w:b/>
+              <w:color w:val="000000"/>
+              <w:kern w:val="0"/>
+              <w:sz w:val="22"/>
+              <w:szCs w:val="22"/>
+              <w:lang w:eastAsia="en-GB"/>
+            </w:rPr>
+          </w:rPrChange>
         </w:rPr>
         <w:t>Shut</w:t>
       </w:r>
       <w:proofErr w:type="spellEnd"/>
       <w:r>
         <w:rPr>
-          <w:rFonts w:ascii="Century Gothic" w:eastAsia="Century Gothic" w:hAnsi="Century Gothic" w:cs="Century Gothic"/>
+          <w:rFonts w:asciiTheme="majorHAnsi" w:eastAsia="Century Gothic" w:hAnsiTheme="majorHAnsi" w:cs="Century Gothic"/>
           <w:b/>
           <w:color w:val="000000"/>
           <w:kern w:val="0"/>
-          <w:sz w:val="22"/>
-          <w:szCs w:val="22"/>
+          <w:sz w:val="28"/>
+          <w:szCs w:val="28"/>
           <w:lang w:eastAsia="en-GB"/>
-        </w:rPr>
-        <w:t>-</w:t>
-      </w:r>
-      <w:r>
-        <w:rPr>
-          <w:rFonts w:ascii="Century Gothic" w:eastAsia="Century Gothic" w:hAnsi="Century Gothic" w:cs="Century Gothic"/>
+          <w:rPrChange w:id="176" w:author="gaetano amoroso" w:date="2020-02-18T14:59:00Z">
+            <w:rPr>
+              <w:rFonts w:ascii="Century Gothic" w:eastAsia="Century Gothic" w:hAnsi="Century Gothic" w:cs="Century Gothic"/>
+              <w:b/>
+              <w:color w:val="000000"/>
+              <w:kern w:val="0"/>
+              <w:sz w:val="22"/>
+              <w:szCs w:val="22"/>
+              <w:lang w:eastAsia="en-GB"/>
+            </w:rPr>
+          </w:rPrChange>
+        </w:rPr>
+        <w:t>-down</w:t>
+      </w:r>
+      <w:r>
+        <w:rPr>
+          <w:rFonts w:asciiTheme="majorHAnsi" w:eastAsia="Century Gothic" w:hAnsiTheme="majorHAnsi" w:cs="Century Gothic"/>
+          <w:color w:val="000000"/>
+          <w:kern w:val="0"/>
+          <w:sz w:val="28"/>
+          <w:szCs w:val="28"/>
+          <w:lang w:eastAsia="en-GB"/>
+          <w:rPrChange w:id="177" w:author="gaetano amoroso" w:date="2020-02-18T14:59:00Z">
+            <w:rPr>
+              <w:rFonts w:ascii="Century Gothic" w:eastAsia="Century Gothic" w:hAnsi="Century Gothic" w:cs="Century Gothic"/>
+              <w:color w:val="000000"/>
+              <w:kern w:val="0"/>
+              <w:sz w:val="22"/>
+              <w:szCs w:val="22"/>
+              <w:lang w:eastAsia="en-GB"/>
+            </w:rPr>
+          </w:rPrChange>
+        </w:rPr>
+        <w:t>: fase di terminazione del sistema.</w:t>
+      </w:r>
+    </w:p>
+    <w:p>
+      <w:pPr>
+        <w:pStyle w:val="Standard"/>
+        <w:spacing w:line="276" w:lineRule="auto"/>
+        <w:rPr>
+          <w:rFonts w:asciiTheme="majorHAnsi" w:eastAsia="Century Gothic" w:hAnsiTheme="majorHAnsi" w:cs="Century Gothic"/>
+          <w:color w:val="000000"/>
+          <w:kern w:val="0"/>
+          <w:sz w:val="28"/>
+          <w:szCs w:val="28"/>
+          <w:lang w:eastAsia="en-GB"/>
+          <w:rPrChange w:id="178" w:author="gaetano amoroso" w:date="2020-02-18T14:59:00Z">
+            <w:rPr>
+              <w:rFonts w:ascii="Century Gothic" w:eastAsia="Century Gothic" w:hAnsi="Century Gothic" w:cs="Century Gothic"/>
+              <w:color w:val="000000"/>
+              <w:kern w:val="0"/>
+              <w:sz w:val="22"/>
+              <w:szCs w:val="22"/>
+              <w:lang w:eastAsia="en-GB"/>
+            </w:rPr>
+          </w:rPrChange>
+        </w:rPr>
+        <w:pPrChange w:id="179" w:author="gaetano amoroso" w:date="2020-02-18T15:00:00Z">
+          <w:pPr>
+            <w:pStyle w:val="Standard"/>
+            <w:jc w:val="both"/>
+          </w:pPr>
+        </w:pPrChange>
+      </w:pPr>
+    </w:p>
+    <w:p>
+      <w:pPr>
+        <w:pStyle w:val="Standard"/>
+        <w:spacing w:line="276" w:lineRule="auto"/>
+        <w:rPr>
+          <w:rFonts w:asciiTheme="majorHAnsi" w:eastAsia="Century Gothic" w:hAnsiTheme="majorHAnsi" w:cs="Century Gothic"/>
+          <w:color w:val="000000"/>
+          <w:kern w:val="0"/>
+          <w:sz w:val="28"/>
+          <w:szCs w:val="28"/>
+          <w:lang w:eastAsia="en-GB"/>
+          <w:rPrChange w:id="180" w:author="gaetano amoroso" w:date="2020-02-18T14:59:00Z">
+            <w:rPr>
+              <w:rFonts w:ascii="Century Gothic" w:eastAsia="Century Gothic" w:hAnsi="Century Gothic" w:cs="Century Gothic"/>
+              <w:color w:val="000000"/>
+              <w:kern w:val="0"/>
+              <w:sz w:val="22"/>
+              <w:szCs w:val="22"/>
+              <w:lang w:eastAsia="en-GB"/>
+            </w:rPr>
+          </w:rPrChange>
+        </w:rPr>
+        <w:pPrChange w:id="181" w:author="gaetano amoroso" w:date="2020-02-18T15:00:00Z">
+          <w:pPr>
+            <w:pStyle w:val="Standard"/>
+            <w:jc w:val="both"/>
+          </w:pPr>
+        </w:pPrChange>
+      </w:pPr>
+      <w:bookmarkStart w:id="182" w:name="_PictureBullets"/>
+      <w:bookmarkEnd w:id="182"/>
+      <w:r>
+        <w:rPr>
+          <w:rFonts w:asciiTheme="majorHAnsi" w:eastAsia="Century Gothic" w:hAnsiTheme="majorHAnsi" w:cs="Century Gothic"/>
           <w:b/>
           <w:color w:val="000000"/>
           <w:kern w:val="0"/>
-          <w:sz w:val="22"/>
-          <w:szCs w:val="22"/>
+          <w:sz w:val="28"/>
+          <w:szCs w:val="28"/>
           <w:lang w:eastAsia="en-GB"/>
-        </w:rPr>
-        <w:t>down</w:t>
-      </w:r>
-      <w:r>
-        <w:rPr>
-          <w:rFonts w:ascii="Century Gothic" w:eastAsia="Century Gothic" w:hAnsi="Century Gothic" w:cs="Century Gothic"/>
+          <w:rPrChange w:id="183" w:author="gaetano amoroso" w:date="2020-02-18T14:59:00Z">
+            <w:rPr>
+              <w:rFonts w:ascii="Century Gothic" w:eastAsia="Century Gothic" w:hAnsi="Century Gothic" w:cs="Century Gothic"/>
+              <w:b/>
+              <w:color w:val="000000"/>
+              <w:kern w:val="0"/>
+              <w:sz w:val="22"/>
+              <w:szCs w:val="22"/>
+              <w:lang w:eastAsia="en-GB"/>
+            </w:rPr>
+          </w:rPrChange>
+        </w:rPr>
+        <w:t>Start-up</w:t>
+      </w:r>
+      <w:r>
+        <w:rPr>
+          <w:rFonts w:asciiTheme="majorHAnsi" w:eastAsia="Century Gothic" w:hAnsiTheme="majorHAnsi" w:cs="Century Gothic"/>
           <w:color w:val="000000"/>
           <w:kern w:val="0"/>
-          <w:sz w:val="22"/>
-          <w:szCs w:val="22"/>
+          <w:sz w:val="28"/>
+          <w:szCs w:val="28"/>
           <w:lang w:eastAsia="en-GB"/>
-        </w:rPr>
-        <w:t>: fase di terminazione del sistema.</w:t>
-      </w:r>
-    </w:p>
-    <w:p>
-      <w:pPr>
-        <w:pStyle w:val="Standard"/>
-        <w:jc w:val="both"/>
-        <w:rPr>
-          <w:rFonts w:ascii="Century Gothic" w:eastAsia="Century Gothic" w:hAnsi="Century Gothic" w:cs="Century Gothic"/>
-          <w:color w:val="000000"/>
-          <w:kern w:val="0"/>
-          <w:sz w:val="22"/>
-          <w:szCs w:val="22"/>
-          <w:lang w:eastAsia="en-GB"/>
-        </w:rPr>
-      </w:pPr>
-    </w:p>
-    <w:p>
-      <w:pPr>
-        <w:pStyle w:val="Standard"/>
-        <w:jc w:val="both"/>
-        <w:rPr>
-          <w:rFonts w:ascii="Century Gothic" w:eastAsia="Century Gothic" w:hAnsi="Century Gothic" w:cs="Century Gothic"/>
-          <w:color w:val="000000"/>
-          <w:kern w:val="0"/>
-          <w:sz w:val="22"/>
-          <w:szCs w:val="22"/>
-          <w:lang w:eastAsia="en-GB"/>
-        </w:rPr>
-      </w:pPr>
-      <w:bookmarkStart w:id="70" w:name="_PictureBullets"/>
-      <w:bookmarkEnd w:id="70"/>
-      <w:r>
-        <w:rPr>
-          <w:rFonts w:ascii="Century Gothic" w:eastAsia="Century Gothic" w:hAnsi="Century Gothic" w:cs="Century Gothic"/>
-          <w:b/>
-          <w:color w:val="000000"/>
-          <w:kern w:val="0"/>
-          <w:sz w:val="22"/>
-          <w:szCs w:val="22"/>
-          <w:lang w:eastAsia="en-GB"/>
-        </w:rPr>
-        <w:t>Start-up</w:t>
-      </w:r>
-      <w:r>
-        <w:rPr>
-          <w:rFonts w:ascii="Century Gothic" w:eastAsia="Century Gothic" w:hAnsi="Century Gothic" w:cs="Century Gothic"/>
-          <w:color w:val="000000"/>
-          <w:kern w:val="0"/>
-          <w:sz w:val="22"/>
-          <w:szCs w:val="22"/>
-          <w:lang w:eastAsia="en-GB"/>
+          <w:rPrChange w:id="184" w:author="gaetano amoroso" w:date="2020-02-18T14:59:00Z">
+            <w:rPr>
+              <w:rFonts w:ascii="Century Gothic" w:eastAsia="Century Gothic" w:hAnsi="Century Gothic" w:cs="Century Gothic"/>
+              <w:color w:val="000000"/>
+              <w:kern w:val="0"/>
+              <w:sz w:val="22"/>
+              <w:szCs w:val="22"/>
+              <w:lang w:eastAsia="en-GB"/>
+            </w:rPr>
+          </w:rPrChange>
         </w:rPr>
         <w:t>: processo di accensione e di avvio di un computer, di un dispositivo o di un sistema.</w:t>
       </w:r>
     </w:p>
     <w:p>
       <w:pPr>
-        <w:rPr>
-          <w:rFonts w:ascii="Century Gothic" w:eastAsia="Century Gothic" w:hAnsi="Century Gothic" w:cs="Century Gothic"/>
-        </w:rPr>
+        <w:spacing w:line="276" w:lineRule="auto"/>
+        <w:rPr>
+          <w:rFonts w:asciiTheme="majorHAnsi" w:eastAsia="Century Gothic" w:hAnsiTheme="majorHAnsi" w:cs="Century Gothic"/>
+          <w:sz w:val="28"/>
+          <w:szCs w:val="28"/>
+          <w:rPrChange w:id="185" w:author="gaetano amoroso" w:date="2020-02-18T14:59:00Z">
+            <w:rPr>
+              <w:rFonts w:ascii="Century Gothic" w:eastAsia="Century Gothic" w:hAnsi="Century Gothic" w:cs="Century Gothic"/>
+            </w:rPr>
+          </w:rPrChange>
+        </w:rPr>
+        <w:pPrChange w:id="186" w:author="gaetano amoroso" w:date="2020-02-18T15:00:00Z">
+          <w:pPr/>
+        </w:pPrChange>
       </w:pPr>
     </w:p>
     <w:p>
@@ -22669,7 +23597,7 @@
       </w:pPr>
     </w:p>
     <w:sectPr>
-      <w:footerReference w:type="default" r:id="rId22"/>
+      <w:footerReference w:type="default" r:id="rId21"/>
       <w:pgSz w:w="11906" w:h="16838"/>
       <w:pgMar w:top="1418" w:right="1134" w:bottom="1134" w:left="1134" w:header="709" w:footer="709" w:gutter="0"/>
       <w:cols w:space="708"/>
@@ -25383,6 +26311,14 @@
     <w:abstractNumId w:val="5"/>
   </w:num>
 </w:numbering>
+</file>
+
+<file path=word/people.xml><?xml version="1.0" encoding="utf-8"?>
+<w15:people xmlns:wpc="http://schemas.microsoft.com/office/word/2010/wordprocessingCanvas" xmlns:cx="http://schemas.microsoft.com/office/drawing/2014/chartex" xmlns:cx1="http://schemas.microsoft.com/office/drawing/2015/9/8/chartex" xmlns:cx2="http://schemas.microsoft.com/office/drawing/2015/10/21/chartex" xmlns:cx3="http://schemas.microsoft.com/office/drawing/2016/5/9/chartex" xmlns:cx4="http://schemas.microsoft.com/office/drawing/2016/5/10/chartex" xmlns:cx5="http://schemas.microsoft.com/office/drawing/2016/5/11/chartex" xmlns:cx6="http://schemas.microsoft.com/office/drawing/2016/5/12/chartex" xmlns:cx7="http://schemas.microsoft.com/office/drawing/2016/5/13/chartex" xmlns:cx8="http://schemas.microsoft.com/office/drawing/2016/5/14/chartex" xmlns:mc="http://schemas.openxmlformats.org/markup-compatibility/2006" xmlns:aink="http://schemas.microsoft.com/office/drawing/2016/ink" xmlns:am3d="http://schemas.microsoft.com/office/drawing/2017/model3d" xmlns:o="urn:schemas-microsoft-com:office:office" xmlns:r="http://schemas.openxmlformats.org/officeDocument/2006/relationships" xmlns:m="http://schemas.openxmlformats.org/officeDocument/2006/math" xmlns:v="urn:schemas-microsoft-com:vml" xmlns:wp14="http://schemas.microsoft.com/office/word/2010/wordprocessingDrawing" xmlns:wp="http://schemas.openxmlformats.org/drawingml/2006/wordprocessingDrawing" xmlns:w10="urn:schemas-microsoft-com:office:word" xmlns:w="http://schemas.openxmlformats.org/wordprocessingml/2006/main" xmlns:w14="http://schemas.microsoft.com/office/word/2010/wordml" xmlns:w15="http://schemas.microsoft.com/office/word/2012/wordml" xmlns:w16cid="http://schemas.microsoft.com/office/word/2016/wordml/cid" xmlns:w16se="http://schemas.microsoft.com/office/word/2015/wordml/symex" xmlns:wpg="http://schemas.microsoft.com/office/word/2010/wordprocessingGroup" xmlns:wpi="http://schemas.microsoft.com/office/word/2010/wordprocessingInk" xmlns:wne="http://schemas.microsoft.com/office/word/2006/wordml" xmlns:wps="http://schemas.microsoft.com/office/word/2010/wordprocessingShape" mc:Ignorable="w14 w15 w16se w16cid wp14">
+  <w15:person w15:author="gaetano amoroso">
+    <w15:presenceInfo w15:providerId="Windows Live" w15:userId="2936ceb16b27e9fd"/>
+  </w15:person>
+</w15:people>
 </file>
 
 <file path=word/styles.xml><?xml version="1.0" encoding="utf-8"?>
@@ -27155,7 +28091,7 @@
 </file>
 
 <file path=customXml/itemProps1.xml><?xml version="1.0" encoding="utf-8"?>
-<ds:datastoreItem xmlns:ds="http://schemas.openxmlformats.org/officeDocument/2006/customXml" ds:itemID="{02A52C06-3076-48BE-976C-7B60BB205650}">
+<ds:datastoreItem xmlns:ds="http://schemas.openxmlformats.org/officeDocument/2006/customXml" ds:itemID="{5BCDF685-8300-4BED-ABDF-7F5EED925574}">
   <ds:schemaRefs>
     <ds:schemaRef ds:uri="http://schemas.openxmlformats.org/officeDocument/2006/bibliography"/>
   </ds:schemaRefs>

</xml_diff>